<commit_message>
some progress in queries. TODO
1.Fix screnshots from erwin. I have no primary field in check_good table
2. Check tables descriptions
3. Add 6 queries
</commit_message>
<xml_diff>
--- a/report.docx
+++ b/report.docx
@@ -4,6 +4,7 @@
   <w:body>
     <w:p>
       <w:pPr>
+        <w:ind w:left="-1008"/>
         <w:jc w:val="center"/>
         <w:rPr>
           <w:rFonts w:ascii="Times New Roman" w:hAnsi="Times New Roman"/>
@@ -22,6 +23,7 @@
     </w:p>
     <w:p>
       <w:pPr>
+        <w:ind w:left="-1008"/>
         <w:jc w:val="center"/>
         <w:rPr>
           <w:rFonts w:ascii="Times New Roman" w:hAnsi="Times New Roman"/>
@@ -40,6 +42,7 @@
     </w:p>
     <w:p>
       <w:pPr>
+        <w:ind w:left="-1008"/>
         <w:jc w:val="center"/>
         <w:rPr>
           <w:rFonts w:ascii="Times New Roman" w:hAnsi="Times New Roman"/>
@@ -51,6 +54,7 @@
     </w:p>
     <w:p>
       <w:pPr>
+        <w:ind w:left="-1008"/>
         <w:jc w:val="center"/>
         <w:rPr>
           <w:rFonts w:ascii="Times New Roman" w:hAnsi="Times New Roman"/>
@@ -71,6 +75,7 @@
     </w:p>
     <w:p>
       <w:pPr>
+        <w:ind w:left="-1008"/>
         <w:jc w:val="center"/>
         <w:rPr>
           <w:rFonts w:ascii="Times New Roman" w:hAnsi="Times New Roman"/>
@@ -91,6 +96,7 @@
     </w:p>
     <w:p>
       <w:pPr>
+        <w:ind w:left="-1008"/>
         <w:rPr>
           <w:rFonts w:ascii="Times New Roman" w:hAnsi="Times New Roman"/>
           <w:b/>
@@ -101,6 +107,7 @@
     </w:p>
     <w:p>
       <w:pPr>
+        <w:ind w:left="-1008"/>
         <w:jc w:val="center"/>
         <w:rPr>
           <w:rFonts w:ascii="Times New Roman" w:hAnsi="Times New Roman"/>
@@ -112,6 +119,7 @@
     </w:p>
     <w:p>
       <w:pPr>
+        <w:ind w:left="-1008"/>
         <w:jc w:val="center"/>
         <w:rPr>
           <w:rFonts w:ascii="Times New Roman" w:hAnsi="Times New Roman"/>
@@ -132,6 +140,7 @@
     </w:p>
     <w:p>
       <w:pPr>
+        <w:ind w:left="-1008"/>
         <w:jc w:val="center"/>
         <w:rPr>
           <w:rFonts w:ascii="Times New Roman" w:hAnsi="Times New Roman"/>
@@ -152,6 +161,7 @@
     </w:p>
     <w:p>
       <w:pPr>
+        <w:ind w:left="-1008"/>
         <w:jc w:val="center"/>
         <w:rPr>
           <w:rFonts w:ascii="Times New Roman" w:hAnsi="Times New Roman"/>
@@ -172,6 +182,7 @@
     </w:p>
     <w:p>
       <w:pPr>
+        <w:ind w:left="-1008"/>
         <w:jc w:val="center"/>
         <w:rPr>
           <w:rFonts w:ascii="Times New Roman" w:hAnsi="Times New Roman"/>
@@ -196,7 +207,7 @@
           <w:sz w:val="28"/>
           <w:szCs w:val="28"/>
         </w:rPr>
-        <w:t>Учет товаров в магазине запчастей для компьютера</w:t>
+        <w:t>Учет товаров в м</w:t>
       </w:r>
       <w:r>
         <w:rPr>
@@ -205,11 +216,21 @@
           <w:sz w:val="28"/>
           <w:szCs w:val="28"/>
         </w:rPr>
+        <w:t>агазине запчастей для компьютеров</w:t>
+      </w:r>
+      <w:r>
+        <w:rPr>
+          <w:rFonts w:ascii="Times New Roman" w:hAnsi="Times New Roman"/>
+          <w:b/>
+          <w:sz w:val="28"/>
+          <w:szCs w:val="28"/>
+        </w:rPr>
         <w:t>»</w:t>
       </w:r>
     </w:p>
     <w:p>
       <w:pPr>
+        <w:ind w:left="-864"/>
         <w:jc w:val="center"/>
         <w:rPr>
           <w:rFonts w:ascii="Times New Roman" w:hAnsi="Times New Roman"/>
@@ -230,6 +251,7 @@
     </w:p>
     <w:p>
       <w:pPr>
+        <w:ind w:left="-864"/>
         <w:rPr>
           <w:rFonts w:ascii="Calibri" w:hAnsi="Calibri"/>
         </w:rPr>
@@ -237,7 +259,7 @@
     </w:p>
     <w:p>
       <w:pPr>
-        <w:ind w:left="4956"/>
+        <w:ind w:left="-864"/>
         <w:rPr>
           <w:rFonts w:ascii="Times New Roman" w:hAnsi="Times New Roman"/>
           <w:sz w:val="28"/>
@@ -247,121 +269,118 @@
     </w:p>
     <w:p>
       <w:pPr>
-        <w:ind w:left="2832" w:firstLine="708"/>
+        <w:ind w:left="-864"/>
         <w:rPr>
           <w:rFonts w:ascii="Times New Roman" w:hAnsi="Times New Roman"/>
           <w:sz w:val="28"/>
           <w:szCs w:val="28"/>
         </w:rPr>
       </w:pPr>
-      <w:bookmarkStart w:id="0" w:name="_GoBack"/>
-      <w:bookmarkEnd w:id="0"/>
-      <w:r>
+    </w:p>
+    <w:p>
+      <w:pPr>
+        <w:ind w:left="-864"/>
         <w:rPr>
           <w:rFonts w:ascii="Times New Roman" w:hAnsi="Times New Roman"/>
           <w:sz w:val="28"/>
           <w:szCs w:val="28"/>
         </w:rPr>
-        <w:t xml:space="preserve">Студент: </w:t>
-      </w:r>
-      <w:proofErr w:type="spellStart"/>
-      <w:r>
+      </w:pPr>
+    </w:p>
+    <w:p>
+      <w:pPr>
         <w:rPr>
           <w:rFonts w:ascii="Times New Roman" w:hAnsi="Times New Roman"/>
           <w:sz w:val="28"/>
           <w:szCs w:val="28"/>
         </w:rPr>
-        <w:t>Бахарев</w:t>
-      </w:r>
-      <w:proofErr w:type="spellEnd"/>
-      <w:r>
+      </w:pPr>
+    </w:p>
+    <w:p>
+      <w:pPr>
+        <w:ind w:left="2316" w:firstLine="708"/>
         <w:rPr>
           <w:rFonts w:ascii="Times New Roman" w:hAnsi="Times New Roman"/>
           <w:sz w:val="28"/>
           <w:szCs w:val="28"/>
         </w:rPr>
-        <w:t xml:space="preserve"> Алексей Тимофеевич</w:t>
-      </w:r>
-    </w:p>
-    <w:p>
-      <w:pPr>
-        <w:ind w:left="3540"/>
+      </w:pPr>
+      <w:r>
         <w:rPr>
           <w:rFonts w:ascii="Times New Roman" w:hAnsi="Times New Roman"/>
           <w:sz w:val="28"/>
           <w:szCs w:val="28"/>
         </w:rPr>
-      </w:pPr>
-      <w:proofErr w:type="gramStart"/>
+        <w:t xml:space="preserve">Студент: </w:t>
+      </w:r>
+      <w:proofErr w:type="spellStart"/>
       <w:r>
         <w:rPr>
           <w:rFonts w:ascii="Times New Roman" w:hAnsi="Times New Roman"/>
           <w:sz w:val="28"/>
           <w:szCs w:val="28"/>
         </w:rPr>
-        <w:t>Группа:  М</w:t>
-      </w:r>
-      <w:proofErr w:type="gramEnd"/>
+        <w:t>Бахарев</w:t>
+      </w:r>
+      <w:proofErr w:type="spellEnd"/>
       <w:r>
         <w:rPr>
           <w:rFonts w:ascii="Times New Roman" w:hAnsi="Times New Roman"/>
           <w:sz w:val="28"/>
           <w:szCs w:val="28"/>
         </w:rPr>
-        <w:t>80 - 306Б - 16</w:t>
-      </w:r>
-    </w:p>
-    <w:p>
-      <w:pPr>
-        <w:ind w:left="3540"/>
+        <w:t xml:space="preserve"> Алексей Тимофеевич</w:t>
+      </w:r>
+    </w:p>
+    <w:p>
+      <w:pPr>
+        <w:ind w:left="3024"/>
         <w:rPr>
           <w:rFonts w:ascii="Times New Roman" w:hAnsi="Times New Roman"/>
           <w:sz w:val="28"/>
           <w:szCs w:val="28"/>
         </w:rPr>
       </w:pPr>
+      <w:proofErr w:type="gramStart"/>
       <w:r>
         <w:rPr>
           <w:rFonts w:ascii="Times New Roman" w:hAnsi="Times New Roman"/>
           <w:sz w:val="28"/>
           <w:szCs w:val="28"/>
         </w:rPr>
-        <w:t>Преподаватель: Кузнецова Елена Владимировна</w:t>
-      </w:r>
-    </w:p>
-    <w:p>
-      <w:pPr>
-        <w:ind w:left="4956"/>
+        <w:t>Группа:  М</w:t>
+      </w:r>
+      <w:proofErr w:type="gramEnd"/>
+      <w:r>
         <w:rPr>
           <w:rFonts w:ascii="Times New Roman" w:hAnsi="Times New Roman"/>
           <w:sz w:val="28"/>
           <w:szCs w:val="28"/>
         </w:rPr>
-      </w:pPr>
-    </w:p>
-    <w:p>
-      <w:pPr>
-        <w:ind w:left="4956"/>
+        <w:t>80 - 306Б - 16</w:t>
+      </w:r>
+    </w:p>
+    <w:p>
+      <w:pPr>
+        <w:ind w:left="3024"/>
         <w:rPr>
           <w:rFonts w:ascii="Times New Roman" w:hAnsi="Times New Roman"/>
           <w:sz w:val="28"/>
           <w:szCs w:val="28"/>
         </w:rPr>
       </w:pPr>
-    </w:p>
-    <w:p>
-      <w:pPr>
-        <w:ind w:left="4956"/>
+      <w:r>
         <w:rPr>
           <w:rFonts w:ascii="Times New Roman" w:hAnsi="Times New Roman"/>
           <w:sz w:val="28"/>
           <w:szCs w:val="28"/>
         </w:rPr>
-      </w:pPr>
-    </w:p>
-    <w:p>
-      <w:pPr>
-        <w:ind w:left="4956"/>
+        <w:t>Преподаватель: Кузнецова Елена Владимировна</w:t>
+      </w:r>
+    </w:p>
+    <w:p>
+      <w:pPr>
+        <w:ind w:left="2316" w:firstLine="708"/>
         <w:rPr>
           <w:rFonts w:ascii="Times New Roman" w:hAnsi="Times New Roman"/>
           <w:sz w:val="28"/>
@@ -391,7 +410,23 @@
           <w:sz w:val="28"/>
           <w:szCs w:val="28"/>
         </w:rPr>
-        <w:t xml:space="preserve">                                                                       Дата:</w:t>
+        <w:t xml:space="preserve">                                       </w:t>
+      </w:r>
+      <w:r>
+        <w:rPr>
+          <w:rFonts w:ascii="Times New Roman" w:hAnsi="Times New Roman"/>
+          <w:sz w:val="28"/>
+          <w:szCs w:val="28"/>
+        </w:rPr>
+        <w:t xml:space="preserve">     </w:t>
+      </w:r>
+      <w:r>
+        <w:rPr>
+          <w:rFonts w:ascii="Times New Roman" w:hAnsi="Times New Roman"/>
+          <w:sz w:val="28"/>
+          <w:szCs w:val="28"/>
+        </w:rPr>
+        <w:t>Дата:</w:t>
       </w:r>
     </w:p>
     <w:p>
@@ -429,30 +464,6 @@
         </w:rPr>
         <w:t>Москва, 2018</w:t>
       </w:r>
-    </w:p>
-    <w:p>
-      <w:pPr>
-        <w:jc w:val="center"/>
-        <w:rPr>
-          <w:rFonts w:ascii="Times New Roman" w:hAnsi="Times New Roman"/>
-        </w:rPr>
-      </w:pPr>
-    </w:p>
-    <w:p>
-      <w:pPr>
-        <w:jc w:val="center"/>
-        <w:rPr>
-          <w:rFonts w:ascii="Times New Roman" w:hAnsi="Times New Roman"/>
-        </w:rPr>
-      </w:pPr>
-    </w:p>
-    <w:p>
-      <w:pPr>
-        <w:jc w:val="center"/>
-        <w:rPr>
-          <w:rFonts w:ascii="Times New Roman" w:hAnsi="Times New Roman"/>
-        </w:rPr>
-      </w:pPr>
     </w:p>
     <w:p>
       <w:pPr>
@@ -474,6 +485,7 @@
           <w:sz w:val="28"/>
           <w:szCs w:val="28"/>
         </w:rPr>
+        <w:lastRenderedPageBreak/>
         <w:t>ТАБЛИЦЫ И СХЕМА ДАННЫХ.</w:t>
       </w:r>
     </w:p>
@@ -541,10 +553,10 @@
         <w:tblLook w:val="04A0" w:firstRow="1" w:lastRow="0" w:firstColumn="1" w:lastColumn="0" w:noHBand="0" w:noVBand="1"/>
       </w:tblPr>
       <w:tblGrid>
-        <w:gridCol w:w="1774"/>
-        <w:gridCol w:w="2832"/>
-        <w:gridCol w:w="1894"/>
-        <w:gridCol w:w="1753"/>
+        <w:gridCol w:w="1775"/>
+        <w:gridCol w:w="2831"/>
+        <w:gridCol w:w="1892"/>
+        <w:gridCol w:w="1755"/>
         <w:gridCol w:w="1607"/>
       </w:tblGrid>
       <w:tr>
@@ -654,12 +666,14 @@
                 <w:lang w:val="en-US"/>
               </w:rPr>
             </w:pPr>
+            <w:proofErr w:type="spellStart"/>
             <w:r>
               <w:rPr>
                 <w:lang w:val="en-US"/>
               </w:rPr>
-              <w:t>surname</w:t>
+              <w:t>last_name</w:t>
             </w:r>
+            <w:proofErr w:type="spellEnd"/>
           </w:p>
         </w:tc>
         <w:tc>
@@ -2886,6 +2900,7 @@
               <w:rPr>
                 <w:rFonts w:ascii="Times New Roman" w:hAnsi="Times New Roman"/>
               </w:rPr>
+              <w:lastRenderedPageBreak/>
               <w:t>Наименование полей</w:t>
             </w:r>
           </w:p>
@@ -3618,7 +3633,7 @@
                 <w:lang w:val="en-GB"/>
               </w:rPr>
             </w:pPr>
-            <w:bookmarkStart w:id="1" w:name="_Hlk531737550"/>
+            <w:bookmarkStart w:id="0" w:name="_Hlk531737550"/>
             <w:r>
               <w:rPr>
                 <w:rFonts w:ascii="Times New Roman" w:hAnsi="Times New Roman"/>
@@ -3626,7 +3641,7 @@
               </w:rPr>
               <w:t>Regular</w:t>
             </w:r>
-            <w:bookmarkEnd w:id="1"/>
+            <w:bookmarkEnd w:id="0"/>
           </w:p>
         </w:tc>
         <w:tc>
@@ -3701,6 +3716,7 @@
     </w:p>
     <w:p>
       <w:pPr>
+        <w:ind w:left="-144"/>
         <w:rPr>
           <w:rFonts w:ascii="Times New Roman" w:hAnsi="Times New Roman"/>
         </w:rPr>
@@ -3763,7 +3779,7 @@
             <w:pPr>
               <w:pStyle w:val="a3"/>
               <w:spacing w:after="0" w:line="240" w:lineRule="auto"/>
-              <w:ind w:left="0"/>
+              <w:ind w:left="-144"/>
               <w:jc w:val="center"/>
               <w:rPr>
                 <w:rFonts w:ascii="Times New Roman" w:hAnsi="Times New Roman"/>
@@ -3792,7 +3808,7 @@
             <w:pPr>
               <w:pStyle w:val="a3"/>
               <w:spacing w:after="0" w:line="240" w:lineRule="auto"/>
-              <w:ind w:left="0"/>
+              <w:ind w:left="-144"/>
               <w:jc w:val="center"/>
               <w:rPr>
                 <w:rFonts w:ascii="Times New Roman" w:hAnsi="Times New Roman"/>
@@ -3825,7 +3841,7 @@
             <w:pPr>
               <w:pStyle w:val="a3"/>
               <w:spacing w:after="0" w:line="240" w:lineRule="auto"/>
-              <w:ind w:left="0"/>
+              <w:ind w:left="-144"/>
               <w:jc w:val="center"/>
               <w:rPr>
                 <w:rFonts w:ascii="Times New Roman" w:hAnsi="Times New Roman"/>
@@ -3856,7 +3872,7 @@
             <w:pPr>
               <w:pStyle w:val="a3"/>
               <w:spacing w:after="0" w:line="240" w:lineRule="auto"/>
-              <w:ind w:left="0"/>
+              <w:ind w:left="-144"/>
               <w:jc w:val="center"/>
               <w:rPr>
                 <w:rFonts w:ascii="Times New Roman" w:hAnsi="Times New Roman"/>
@@ -3886,7 +3902,7 @@
             <w:pPr>
               <w:pStyle w:val="a3"/>
               <w:spacing w:after="0" w:line="240" w:lineRule="auto"/>
-              <w:ind w:left="0"/>
+              <w:ind w:left="-144"/>
               <w:jc w:val="center"/>
               <w:rPr>
                 <w:rFonts w:ascii="Times New Roman" w:hAnsi="Times New Roman"/>
@@ -3916,7 +3932,7 @@
             <w:pPr>
               <w:pStyle w:val="a3"/>
               <w:spacing w:after="0" w:line="240" w:lineRule="auto"/>
-              <w:ind w:left="0"/>
+              <w:ind w:left="-144"/>
               <w:jc w:val="center"/>
               <w:rPr>
                 <w:rFonts w:ascii="Times New Roman" w:hAnsi="Times New Roman"/>
@@ -3954,7 +3970,7 @@
             <w:pPr>
               <w:pStyle w:val="a3"/>
               <w:spacing w:after="0" w:line="240" w:lineRule="auto"/>
-              <w:ind w:left="0"/>
+              <w:ind w:left="-144"/>
               <w:jc w:val="center"/>
               <w:rPr>
                 <w:rFonts w:ascii="Times New Roman" w:hAnsi="Times New Roman"/>
@@ -3983,7 +3999,7 @@
             <w:pPr>
               <w:pStyle w:val="a3"/>
               <w:spacing w:after="0" w:line="240" w:lineRule="auto"/>
-              <w:ind w:left="0"/>
+              <w:ind w:left="-144"/>
               <w:jc w:val="center"/>
               <w:rPr>
                 <w:rFonts w:ascii="Times New Roman" w:hAnsi="Times New Roman"/>
@@ -4012,7 +4028,7 @@
             <w:pPr>
               <w:pStyle w:val="a3"/>
               <w:spacing w:after="0" w:line="240" w:lineRule="auto"/>
-              <w:ind w:left="0"/>
+              <w:ind w:left="-144"/>
               <w:jc w:val="center"/>
               <w:rPr>
                 <w:rFonts w:ascii="Times New Roman" w:hAnsi="Times New Roman"/>
@@ -4041,7 +4057,7 @@
             <w:pPr>
               <w:pStyle w:val="a3"/>
               <w:spacing w:after="0" w:line="240" w:lineRule="auto"/>
-              <w:ind w:left="0"/>
+              <w:ind w:left="-144"/>
               <w:jc w:val="center"/>
               <w:rPr>
                 <w:rFonts w:ascii="Times New Roman" w:hAnsi="Times New Roman"/>
@@ -4069,7 +4085,7 @@
             <w:pPr>
               <w:pStyle w:val="a3"/>
               <w:spacing w:after="0" w:line="240" w:lineRule="auto"/>
-              <w:ind w:left="0"/>
+              <w:ind w:left="-144"/>
               <w:jc w:val="center"/>
               <w:rPr>
                 <w:rFonts w:ascii="Times New Roman" w:hAnsi="Times New Roman"/>
@@ -4097,7 +4113,7 @@
             <w:pPr>
               <w:pStyle w:val="a3"/>
               <w:spacing w:after="0" w:line="240" w:lineRule="auto"/>
-              <w:ind w:left="0"/>
+              <w:ind w:left="-144"/>
               <w:jc w:val="center"/>
               <w:rPr>
                 <w:rFonts w:ascii="Times New Roman" w:hAnsi="Times New Roman"/>
@@ -4131,7 +4147,7 @@
             <w:pPr>
               <w:pStyle w:val="a3"/>
               <w:spacing w:after="0" w:line="240" w:lineRule="auto"/>
-              <w:ind w:left="0"/>
+              <w:ind w:left="-144"/>
               <w:jc w:val="center"/>
               <w:rPr>
                 <w:rFonts w:ascii="Times New Roman" w:hAnsi="Times New Roman"/>
@@ -4160,7 +4176,7 @@
             <w:pPr>
               <w:pStyle w:val="a3"/>
               <w:spacing w:after="0" w:line="240" w:lineRule="auto"/>
-              <w:ind w:left="0"/>
+              <w:ind w:left="-144"/>
               <w:jc w:val="center"/>
               <w:rPr>
                 <w:rFonts w:ascii="Times New Roman" w:hAnsi="Times New Roman"/>
@@ -4190,7 +4206,7 @@
             <w:pPr>
               <w:pStyle w:val="a3"/>
               <w:spacing w:after="0" w:line="240" w:lineRule="auto"/>
-              <w:ind w:left="0"/>
+              <w:ind w:left="-144"/>
               <w:jc w:val="center"/>
               <w:rPr>
                 <w:rFonts w:ascii="Times New Roman" w:hAnsi="Times New Roman"/>
@@ -4221,7 +4237,7 @@
             <w:pPr>
               <w:pStyle w:val="a3"/>
               <w:spacing w:after="0" w:line="240" w:lineRule="auto"/>
-              <w:ind w:left="0"/>
+              <w:ind w:left="-144"/>
               <w:jc w:val="center"/>
               <w:rPr>
                 <w:rFonts w:ascii="Times New Roman" w:hAnsi="Times New Roman"/>
@@ -4251,7 +4267,7 @@
             <w:pPr>
               <w:pStyle w:val="a3"/>
               <w:spacing w:after="0" w:line="240" w:lineRule="auto"/>
-              <w:ind w:left="0"/>
+              <w:ind w:left="-144"/>
               <w:jc w:val="center"/>
               <w:rPr>
                 <w:rFonts w:ascii="Times New Roman" w:hAnsi="Times New Roman"/>
@@ -4280,7 +4296,7 @@
             <w:pPr>
               <w:pStyle w:val="a3"/>
               <w:spacing w:after="0" w:line="240" w:lineRule="auto"/>
-              <w:ind w:left="0"/>
+              <w:ind w:left="-144"/>
               <w:jc w:val="center"/>
               <w:rPr>
                 <w:rFonts w:ascii="Times New Roman" w:hAnsi="Times New Roman"/>
@@ -4316,7 +4332,7 @@
             <w:pPr>
               <w:pStyle w:val="a3"/>
               <w:spacing w:after="0" w:line="240" w:lineRule="auto"/>
-              <w:ind w:left="0"/>
+              <w:ind w:left="-144"/>
               <w:jc w:val="center"/>
               <w:rPr>
                 <w:rFonts w:ascii="Times New Roman" w:hAnsi="Times New Roman"/>
@@ -4345,7 +4361,7 @@
             <w:pPr>
               <w:pStyle w:val="a3"/>
               <w:spacing w:after="0" w:line="240" w:lineRule="auto"/>
-              <w:ind w:left="0"/>
+              <w:ind w:left="-144"/>
               <w:jc w:val="center"/>
               <w:rPr>
                 <w:rFonts w:ascii="Times New Roman" w:hAnsi="Times New Roman"/>
@@ -4374,7 +4390,7 @@
             <w:pPr>
               <w:pStyle w:val="a3"/>
               <w:spacing w:after="0" w:line="240" w:lineRule="auto"/>
-              <w:ind w:left="0"/>
+              <w:ind w:left="-144"/>
               <w:jc w:val="center"/>
               <w:rPr>
                 <w:rFonts w:ascii="Times New Roman" w:hAnsi="Times New Roman"/>
@@ -4405,7 +4421,7 @@
             <w:pPr>
               <w:pStyle w:val="a3"/>
               <w:spacing w:after="0" w:line="240" w:lineRule="auto"/>
-              <w:ind w:left="0"/>
+              <w:ind w:left="-144"/>
               <w:jc w:val="center"/>
               <w:rPr>
                 <w:rFonts w:ascii="Times New Roman" w:hAnsi="Times New Roman"/>
@@ -4435,7 +4451,7 @@
             <w:pPr>
               <w:pStyle w:val="a3"/>
               <w:spacing w:after="0" w:line="240" w:lineRule="auto"/>
-              <w:ind w:left="0"/>
+              <w:ind w:left="-144"/>
               <w:jc w:val="center"/>
               <w:rPr>
                 <w:rFonts w:ascii="Times New Roman" w:hAnsi="Times New Roman"/>
@@ -4465,7 +4481,7 @@
             <w:pPr>
               <w:pStyle w:val="a3"/>
               <w:spacing w:after="0" w:line="240" w:lineRule="auto"/>
-              <w:ind w:left="0"/>
+              <w:ind w:left="-144"/>
               <w:jc w:val="center"/>
               <w:rPr>
                 <w:rFonts w:ascii="Times New Roman" w:hAnsi="Times New Roman"/>
@@ -4494,7 +4510,7 @@
             <w:pPr>
               <w:pStyle w:val="a3"/>
               <w:spacing w:after="0" w:line="240" w:lineRule="auto"/>
-              <w:ind w:left="0"/>
+              <w:ind w:left="-144"/>
               <w:jc w:val="center"/>
               <w:rPr>
                 <w:rFonts w:ascii="Times New Roman" w:hAnsi="Times New Roman"/>
@@ -4523,7 +4539,7 @@
             <w:pPr>
               <w:pStyle w:val="a3"/>
               <w:spacing w:after="0" w:line="240" w:lineRule="auto"/>
-              <w:ind w:left="0"/>
+              <w:ind w:left="-144"/>
               <w:jc w:val="center"/>
               <w:rPr>
                 <w:rFonts w:ascii="Times New Roman" w:hAnsi="Times New Roman"/>
@@ -4553,7 +4569,7 @@
             <w:pPr>
               <w:pStyle w:val="a3"/>
               <w:spacing w:after="0" w:line="240" w:lineRule="auto"/>
-              <w:ind w:left="0"/>
+              <w:ind w:left="-144"/>
               <w:jc w:val="center"/>
               <w:rPr>
                 <w:rFonts w:ascii="Times New Roman" w:hAnsi="Times New Roman"/>
@@ -4583,7 +4599,7 @@
             <w:pPr>
               <w:pStyle w:val="a3"/>
               <w:spacing w:after="0" w:line="240" w:lineRule="auto"/>
-              <w:ind w:left="0"/>
+              <w:ind w:left="-144"/>
               <w:jc w:val="center"/>
               <w:rPr>
                 <w:rFonts w:ascii="Times New Roman" w:hAnsi="Times New Roman"/>
@@ -4613,7 +4629,7 @@
             <w:pPr>
               <w:pStyle w:val="a3"/>
               <w:spacing w:after="0" w:line="240" w:lineRule="auto"/>
-              <w:ind w:left="0"/>
+              <w:ind w:left="-144"/>
               <w:jc w:val="center"/>
               <w:rPr>
                 <w:rFonts w:ascii="Times New Roman" w:hAnsi="Times New Roman"/>
@@ -4643,7 +4659,7 @@
             <w:pPr>
               <w:pStyle w:val="a3"/>
               <w:spacing w:after="0" w:line="240" w:lineRule="auto"/>
-              <w:ind w:left="0"/>
+              <w:ind w:left="-144"/>
               <w:jc w:val="center"/>
               <w:rPr>
                 <w:rFonts w:ascii="Times New Roman" w:hAnsi="Times New Roman"/>
@@ -4663,6 +4679,7 @@
     </w:tbl>
     <w:p>
       <w:pPr>
+        <w:ind w:left="-144"/>
         <w:rPr>
           <w:rFonts w:ascii="Times New Roman" w:eastAsia="Calibri" w:hAnsi="Times New Roman"/>
         </w:rPr>
@@ -4747,7 +4764,6 @@
           <w:sz w:val="28"/>
           <w:szCs w:val="28"/>
         </w:rPr>
-        <w:lastRenderedPageBreak/>
         <w:t>Проектирование базы данных</w:t>
       </w:r>
     </w:p>
@@ -4779,16 +4795,33 @@
           <w:szCs w:val="28"/>
         </w:rPr>
       </w:pPr>
+    </w:p>
+    <w:p>
+      <w:pPr>
+        <w:pStyle w:val="a3"/>
+        <w:autoSpaceDE w:val="0"/>
+        <w:autoSpaceDN w:val="0"/>
+        <w:adjustRightInd w:val="0"/>
+        <w:spacing w:after="0" w:line="240" w:lineRule="auto"/>
+        <w:ind w:left="-288"/>
+        <w:rPr>
+          <w:rFonts w:ascii="Times New Roman" w:hAnsi="Times New Roman"/>
+          <w:sz w:val="28"/>
+          <w:szCs w:val="28"/>
+        </w:rPr>
+      </w:pPr>
+      <w:bookmarkStart w:id="1" w:name="_GoBack"/>
       <w:r>
         <w:rPr>
           <w:noProof/>
           <w:lang w:eastAsia="ru-RU"/>
         </w:rPr>
+        <w:lastRenderedPageBreak/>
         <w:drawing>
-          <wp:inline distT="0" distB="0" distL="0" distR="0" wp14:anchorId="39FDF925" wp14:editId="6647BA2D">
-            <wp:extent cx="5940425" cy="2592070"/>
+          <wp:inline distT="0" distB="0" distL="0" distR="0" wp14:anchorId="6DD52FD4" wp14:editId="37A8CF1A">
+            <wp:extent cx="5940425" cy="2524760"/>
             <wp:effectExtent l="0" t="0" r="0" b="0"/>
-            <wp:docPr id="13" name="Рисунок 13"/>
+            <wp:docPr id="9" name="Рисунок 9"/>
             <wp:cNvGraphicFramePr>
               <a:graphicFrameLocks xmlns:a="http://schemas.openxmlformats.org/drawingml/2006/main" noChangeAspect="1"/>
             </wp:cNvGraphicFramePr>
@@ -4808,7 +4841,7 @@
                   <pic:spPr>
                     <a:xfrm>
                       <a:off x="0" y="0"/>
-                      <a:ext cx="5940425" cy="2592070"/>
+                      <a:ext cx="5940425" cy="2524760"/>
                     </a:xfrm>
                     <a:prstGeom prst="rect">
                       <a:avLst/>
@@ -4820,6 +4853,7 @@
           </wp:inline>
         </w:drawing>
       </w:r>
+      <w:bookmarkEnd w:id="1"/>
     </w:p>
     <w:p>
       <w:pPr>
@@ -4841,10 +4875,10 @@
           <w:lang w:eastAsia="ru-RU"/>
         </w:rPr>
         <w:drawing>
-          <wp:inline distT="0" distB="0" distL="0" distR="0" wp14:anchorId="690134AD" wp14:editId="31EAADAF">
-            <wp:extent cx="5940425" cy="2584450"/>
+          <wp:inline distT="0" distB="0" distL="0" distR="0" wp14:anchorId="4E47284C" wp14:editId="78F79014">
+            <wp:extent cx="5940425" cy="2456180"/>
             <wp:effectExtent l="0" t="0" r="0" b="0"/>
-            <wp:docPr id="14" name="Рисунок 14"/>
+            <wp:docPr id="10" name="Рисунок 10"/>
             <wp:cNvGraphicFramePr>
               <a:graphicFrameLocks xmlns:a="http://schemas.openxmlformats.org/drawingml/2006/main" noChangeAspect="1"/>
             </wp:cNvGraphicFramePr>
@@ -4864,7 +4898,7 @@
                   <pic:spPr>
                     <a:xfrm>
                       <a:off x="0" y="0"/>
-                      <a:ext cx="5940425" cy="2584450"/>
+                      <a:ext cx="5940425" cy="2456180"/>
                     </a:xfrm>
                     <a:prstGeom prst="rect">
                       <a:avLst/>
@@ -4895,12 +4929,11 @@
           <w:noProof/>
           <w:lang w:eastAsia="ru-RU"/>
         </w:rPr>
-        <w:lastRenderedPageBreak/>
         <w:drawing>
-          <wp:inline distT="0" distB="0" distL="0" distR="0">
-            <wp:extent cx="5345430" cy="4551680"/>
-            <wp:effectExtent l="0" t="0" r="0" b="0"/>
-            <wp:docPr id="7" name="Рисунок 7"/>
+          <wp:inline distT="0" distB="0" distL="0" distR="0" wp14:anchorId="1C75C0E7" wp14:editId="575DFA8E">
+            <wp:extent cx="5219700" cy="4200525"/>
+            <wp:effectExtent l="0" t="0" r="0" b="9525"/>
+            <wp:docPr id="8" name="Рисунок 8"/>
             <wp:cNvGraphicFramePr>
               <a:graphicFrameLocks xmlns:a="http://schemas.openxmlformats.org/drawingml/2006/main" noChangeAspect="1"/>
             </wp:cNvGraphicFramePr>
@@ -4908,36 +4941,23 @@
               <a:graphicData uri="http://schemas.openxmlformats.org/drawingml/2006/picture">
                 <pic:pic xmlns:pic="http://schemas.openxmlformats.org/drawingml/2006/picture">
                   <pic:nvPicPr>
-                    <pic:cNvPr id="0" name="Рисунок 13"/>
-                    <pic:cNvPicPr>
-                      <a:picLocks noChangeAspect="1" noChangeArrowheads="1"/>
-                    </pic:cNvPicPr>
+                    <pic:cNvPr id="1" name=""/>
+                    <pic:cNvPicPr/>
                   </pic:nvPicPr>
                   <pic:blipFill>
-                    <a:blip r:embed="rId8">
-                      <a:extLst>
-                        <a:ext uri="{28A0092B-C50C-407E-A947-70E740481C1C}">
-                          <a14:useLocalDpi xmlns:a14="http://schemas.microsoft.com/office/drawing/2010/main" val="0"/>
-                        </a:ext>
-                      </a:extLst>
-                    </a:blip>
-                    <a:srcRect/>
+                    <a:blip r:embed="rId8"/>
                     <a:stretch>
                       <a:fillRect/>
                     </a:stretch>
                   </pic:blipFill>
-                  <pic:spPr bwMode="auto">
+                  <pic:spPr>
                     <a:xfrm>
                       <a:off x="0" y="0"/>
-                      <a:ext cx="5345430" cy="4551680"/>
+                      <a:ext cx="5219700" cy="4200525"/>
                     </a:xfrm>
                     <a:prstGeom prst="rect">
                       <a:avLst/>
                     </a:prstGeom>
-                    <a:noFill/>
-                    <a:ln>
-                      <a:noFill/>
-                    </a:ln>
                   </pic:spPr>
                 </pic:pic>
               </a:graphicData>
@@ -5092,6 +5112,34 @@
         <w:autoSpaceDN w:val="0"/>
         <w:adjustRightInd w:val="0"/>
         <w:spacing w:after="0" w:line="240" w:lineRule="auto"/>
+        <w:ind w:left="288"/>
+        <w:rPr>
+          <w:rFonts w:ascii="Times New Roman" w:hAnsi="Times New Roman"/>
+          <w:sz w:val="28"/>
+          <w:szCs w:val="28"/>
+        </w:rPr>
+      </w:pPr>
+    </w:p>
+    <w:p>
+      <w:pPr>
+        <w:autoSpaceDE w:val="0"/>
+        <w:autoSpaceDN w:val="0"/>
+        <w:adjustRightInd w:val="0"/>
+        <w:spacing w:after="0" w:line="240" w:lineRule="auto"/>
+        <w:ind w:left="360"/>
+        <w:rPr>
+          <w:rFonts w:ascii="Times New Roman" w:hAnsi="Times New Roman"/>
+          <w:sz w:val="28"/>
+          <w:szCs w:val="28"/>
+        </w:rPr>
+      </w:pPr>
+    </w:p>
+    <w:p>
+      <w:pPr>
+        <w:autoSpaceDE w:val="0"/>
+        <w:autoSpaceDN w:val="0"/>
+        <w:adjustRightInd w:val="0"/>
+        <w:spacing w:after="0" w:line="240" w:lineRule="auto"/>
         <w:ind w:left="360"/>
         <w:rPr>
           <w:rFonts w:ascii="Times New Roman" w:hAnsi="Times New Roman"/>
@@ -5277,7 +5325,6 @@
           <w:sz w:val="28"/>
           <w:szCs w:val="28"/>
         </w:rPr>
-        <w:lastRenderedPageBreak/>
         <w:t>Запросы:</w:t>
       </w:r>
     </w:p>
@@ -6344,6 +6391,7 @@
           <w:szCs w:val="20"/>
           <w:lang w:val="en-US"/>
         </w:rPr>
+        <w:lastRenderedPageBreak/>
         <w:t xml:space="preserve">FROM </w:t>
       </w:r>
       <w:r>
@@ -7614,7 +7662,6 @@
           <w:szCs w:val="20"/>
           <w:lang w:val="en-US"/>
         </w:rPr>
-        <w:lastRenderedPageBreak/>
         <w:t xml:space="preserve">JOIN </w:t>
       </w:r>
       <w:r>
@@ -8165,6 +8212,7 @@
           <w:noProof/>
           <w:lang w:eastAsia="ru-RU"/>
         </w:rPr>
+        <w:lastRenderedPageBreak/>
         <w:drawing>
           <wp:inline distT="0" distB="0" distL="0" distR="0">
             <wp:extent cx="6250305" cy="1748155"/>
@@ -10183,6 +10231,7 @@
           <w:noProof/>
           <w:lang w:eastAsia="ru-RU"/>
         </w:rPr>
+        <w:lastRenderedPageBreak/>
         <w:drawing>
           <wp:inline distT="0" distB="0" distL="0" distR="0">
             <wp:extent cx="5717540" cy="1195705"/>
@@ -11731,6 +11780,10 @@
     <w:p>
       <w:pPr>
         <w:rPr>
+          <w:rFonts w:ascii="Courier New" w:hAnsi="Courier New" w:cs="Courier New"/>
+          <w:color w:val="000000"/>
+          <w:sz w:val="20"/>
+          <w:szCs w:val="20"/>
           <w:lang w:val="en-US"/>
         </w:rPr>
       </w:pPr>
@@ -11874,6 +11927,1760 @@
         </w:rPr>
         <w:t xml:space="preserve"> = 15 AND A &gt; B</w:t>
       </w:r>
+    </w:p>
+    <w:p>
+      <w:pPr>
+        <w:rPr>
+          <w:lang w:val="en-US"/>
+        </w:rPr>
+      </w:pPr>
+    </w:p>
+    <w:p>
+      <w:pPr>
+        <w:rPr>
+          <w:lang w:val="en-US"/>
+        </w:rPr>
+      </w:pPr>
+    </w:p>
+    <w:p>
+      <w:pPr>
+        <w:rPr>
+          <w:lang w:val="en-US"/>
+        </w:rPr>
+      </w:pPr>
+    </w:p>
+    <w:p>
+      <w:pPr>
+        <w:autoSpaceDE w:val="0"/>
+        <w:autoSpaceDN w:val="0"/>
+        <w:adjustRightInd w:val="0"/>
+        <w:spacing w:after="0" w:line="240" w:lineRule="auto"/>
+        <w:rPr>
+          <w:rFonts w:ascii="Courier New" w:hAnsi="Courier New" w:cs="Courier New"/>
+          <w:color w:val="000000"/>
+          <w:lang w:val="en-US"/>
+        </w:rPr>
+      </w:pPr>
+      <w:r>
+        <w:rPr>
+          <w:lang w:val="en-US"/>
+        </w:rPr>
+        <w:t>3,</w:t>
+      </w:r>
+      <w:r>
+        <w:rPr>
+          <w:rFonts w:ascii="Courier New" w:hAnsi="Courier New" w:cs="Courier New"/>
+          <w:sz w:val="32"/>
+          <w:szCs w:val="32"/>
+          <w:lang w:val="en-US"/>
+        </w:rPr>
+        <w:t xml:space="preserve">    </w:t>
+      </w:r>
+      <w:r>
+        <w:rPr>
+          <w:rFonts w:ascii="Courier New" w:hAnsi="Courier New" w:cs="Courier New"/>
+          <w:color w:val="0000FF"/>
+          <w:lang w:val="en-US"/>
+        </w:rPr>
+        <w:t xml:space="preserve">SELECT </w:t>
+      </w:r>
+      <w:proofErr w:type="spellStart"/>
+      <w:r>
+        <w:rPr>
+          <w:rFonts w:ascii="Courier New" w:hAnsi="Courier New" w:cs="Courier New"/>
+          <w:color w:val="0000FF"/>
+          <w:lang w:val="en-US"/>
+        </w:rPr>
+        <w:t>check</w:t>
+      </w:r>
+      <w:r>
+        <w:rPr>
+          <w:rFonts w:ascii="Courier New" w:hAnsi="Courier New" w:cs="Courier New"/>
+          <w:color w:val="000000"/>
+          <w:lang w:val="en-US"/>
+        </w:rPr>
+        <w:t>.check_id</w:t>
+      </w:r>
+      <w:proofErr w:type="spellEnd"/>
+      <w:r>
+        <w:rPr>
+          <w:rFonts w:ascii="Courier New" w:hAnsi="Courier New" w:cs="Courier New"/>
+          <w:color w:val="000000"/>
+          <w:lang w:val="en-US"/>
+        </w:rPr>
+        <w:t xml:space="preserve">, </w:t>
+      </w:r>
+      <w:proofErr w:type="gramStart"/>
+      <w:r>
+        <w:rPr>
+          <w:rFonts w:ascii="Courier New" w:hAnsi="Courier New" w:cs="Courier New"/>
+          <w:color w:val="0000FF"/>
+          <w:lang w:val="en-US"/>
+        </w:rPr>
+        <w:t>SUM</w:t>
+      </w:r>
+      <w:r>
+        <w:rPr>
+          <w:rFonts w:ascii="Courier New" w:hAnsi="Courier New" w:cs="Courier New"/>
+          <w:color w:val="000000"/>
+          <w:lang w:val="en-US"/>
+        </w:rPr>
+        <w:t>(</w:t>
+      </w:r>
+      <w:proofErr w:type="spellStart"/>
+      <w:proofErr w:type="gramEnd"/>
+      <w:r>
+        <w:rPr>
+          <w:rFonts w:ascii="Courier New" w:hAnsi="Courier New" w:cs="Courier New"/>
+          <w:color w:val="000000"/>
+          <w:lang w:val="en-US"/>
+        </w:rPr>
+        <w:t>check_good.amount</w:t>
+      </w:r>
+      <w:proofErr w:type="spellEnd"/>
+      <w:r>
+        <w:rPr>
+          <w:rFonts w:ascii="Courier New" w:hAnsi="Courier New" w:cs="Courier New"/>
+          <w:color w:val="000000"/>
+          <w:lang w:val="en-US"/>
+        </w:rPr>
+        <w:t xml:space="preserve"> * </w:t>
+      </w:r>
+      <w:proofErr w:type="spellStart"/>
+      <w:r>
+        <w:rPr>
+          <w:rFonts w:ascii="Courier New" w:hAnsi="Courier New" w:cs="Courier New"/>
+          <w:color w:val="000000"/>
+          <w:lang w:val="en-US"/>
+        </w:rPr>
+        <w:t>good.price</w:t>
+      </w:r>
+      <w:proofErr w:type="spellEnd"/>
+      <w:r>
+        <w:rPr>
+          <w:rFonts w:ascii="Courier New" w:hAnsi="Courier New" w:cs="Courier New"/>
+          <w:color w:val="000000"/>
+          <w:lang w:val="en-US"/>
+        </w:rPr>
+        <w:t xml:space="preserve">) </w:t>
+      </w:r>
+      <w:r>
+        <w:rPr>
+          <w:rFonts w:ascii="Courier New" w:hAnsi="Courier New" w:cs="Courier New"/>
+          <w:color w:val="0000FF"/>
+          <w:lang w:val="en-US"/>
+        </w:rPr>
+        <w:t>as sum FROM check</w:t>
+      </w:r>
+      <w:r>
+        <w:rPr>
+          <w:rFonts w:ascii="Courier New" w:hAnsi="Courier New" w:cs="Courier New"/>
+          <w:color w:val="000000"/>
+          <w:lang w:val="en-US"/>
+        </w:rPr>
+        <w:t xml:space="preserve">, </w:t>
+      </w:r>
+      <w:proofErr w:type="spellStart"/>
+      <w:r>
+        <w:rPr>
+          <w:rFonts w:ascii="Courier New" w:hAnsi="Courier New" w:cs="Courier New"/>
+          <w:color w:val="000000"/>
+          <w:lang w:val="en-US"/>
+        </w:rPr>
+        <w:t>check_good</w:t>
+      </w:r>
+      <w:proofErr w:type="spellEnd"/>
+      <w:r>
+        <w:rPr>
+          <w:rFonts w:ascii="Courier New" w:hAnsi="Courier New" w:cs="Courier New"/>
+          <w:color w:val="000000"/>
+          <w:lang w:val="en-US"/>
+        </w:rPr>
+        <w:t xml:space="preserve">, good </w:t>
+      </w:r>
+      <w:r>
+        <w:rPr>
+          <w:rFonts w:ascii="Courier New" w:hAnsi="Courier New" w:cs="Courier New"/>
+          <w:color w:val="0000FF"/>
+          <w:lang w:val="en-US"/>
+        </w:rPr>
+        <w:t xml:space="preserve">INTO CURSOR </w:t>
+      </w:r>
+      <w:proofErr w:type="spellStart"/>
+      <w:r>
+        <w:rPr>
+          <w:rFonts w:ascii="Courier New" w:hAnsi="Courier New" w:cs="Courier New"/>
+          <w:color w:val="000000"/>
+          <w:lang w:val="en-US"/>
+        </w:rPr>
+        <w:t>tmp</w:t>
+      </w:r>
+      <w:proofErr w:type="spellEnd"/>
+      <w:r>
+        <w:rPr>
+          <w:rFonts w:ascii="Courier New" w:hAnsi="Courier New" w:cs="Courier New"/>
+          <w:color w:val="000000"/>
+          <w:lang w:val="en-US"/>
+        </w:rPr>
+        <w:t>;</w:t>
+      </w:r>
+    </w:p>
+    <w:p>
+      <w:pPr>
+        <w:autoSpaceDE w:val="0"/>
+        <w:autoSpaceDN w:val="0"/>
+        <w:adjustRightInd w:val="0"/>
+        <w:spacing w:after="0" w:line="240" w:lineRule="auto"/>
+        <w:rPr>
+          <w:rFonts w:ascii="Courier New" w:hAnsi="Courier New" w:cs="Courier New"/>
+          <w:color w:val="000000"/>
+          <w:lang w:val="en-US"/>
+        </w:rPr>
+      </w:pPr>
+      <w:r>
+        <w:rPr>
+          <w:rFonts w:ascii="Courier New" w:hAnsi="Courier New" w:cs="Courier New"/>
+          <w:color w:val="000000"/>
+          <w:lang w:val="en-US"/>
+        </w:rPr>
+        <w:tab/>
+      </w:r>
+      <w:r>
+        <w:rPr>
+          <w:rFonts w:ascii="Courier New" w:hAnsi="Courier New" w:cs="Courier New"/>
+          <w:color w:val="0000FF"/>
+          <w:lang w:val="en-US"/>
+        </w:rPr>
+        <w:t xml:space="preserve">WHERE </w:t>
+      </w:r>
+      <w:proofErr w:type="spellStart"/>
+      <w:r>
+        <w:rPr>
+          <w:rFonts w:ascii="Courier New" w:hAnsi="Courier New" w:cs="Courier New"/>
+          <w:color w:val="0000FF"/>
+          <w:lang w:val="en-US"/>
+        </w:rPr>
+        <w:t>check</w:t>
+      </w:r>
+      <w:r>
+        <w:rPr>
+          <w:rFonts w:ascii="Courier New" w:hAnsi="Courier New" w:cs="Courier New"/>
+          <w:color w:val="000000"/>
+          <w:lang w:val="en-US"/>
+        </w:rPr>
+        <w:t>.check_id</w:t>
+      </w:r>
+      <w:proofErr w:type="spellEnd"/>
+      <w:r>
+        <w:rPr>
+          <w:rFonts w:ascii="Courier New" w:hAnsi="Courier New" w:cs="Courier New"/>
+          <w:color w:val="000000"/>
+          <w:lang w:val="en-US"/>
+        </w:rPr>
+        <w:t xml:space="preserve"> = </w:t>
+      </w:r>
+      <w:proofErr w:type="spellStart"/>
+      <w:r>
+        <w:rPr>
+          <w:rFonts w:ascii="Courier New" w:hAnsi="Courier New" w:cs="Courier New"/>
+          <w:color w:val="000000"/>
+          <w:lang w:val="en-US"/>
+        </w:rPr>
+        <w:t>check_good.check_id</w:t>
+      </w:r>
+      <w:proofErr w:type="spellEnd"/>
+      <w:r>
+        <w:rPr>
+          <w:rFonts w:ascii="Courier New" w:hAnsi="Courier New" w:cs="Courier New"/>
+          <w:color w:val="000000"/>
+          <w:lang w:val="en-US"/>
+        </w:rPr>
+        <w:t xml:space="preserve"> </w:t>
+      </w:r>
+      <w:proofErr w:type="gramStart"/>
+      <w:r>
+        <w:rPr>
+          <w:rFonts w:ascii="Courier New" w:hAnsi="Courier New" w:cs="Courier New"/>
+          <w:color w:val="000000"/>
+          <w:lang w:val="en-US"/>
+        </w:rPr>
+        <w:t>AND ;</w:t>
+      </w:r>
+      <w:proofErr w:type="gramEnd"/>
+    </w:p>
+    <w:p>
+      <w:pPr>
+        <w:autoSpaceDE w:val="0"/>
+        <w:autoSpaceDN w:val="0"/>
+        <w:adjustRightInd w:val="0"/>
+        <w:spacing w:after="0" w:line="240" w:lineRule="auto"/>
+        <w:rPr>
+          <w:rFonts w:ascii="Courier New" w:hAnsi="Courier New" w:cs="Courier New"/>
+          <w:color w:val="000000"/>
+          <w:lang w:val="en-US"/>
+        </w:rPr>
+      </w:pPr>
+      <w:r>
+        <w:rPr>
+          <w:rFonts w:ascii="Courier New" w:hAnsi="Courier New" w:cs="Courier New"/>
+          <w:color w:val="000000"/>
+          <w:lang w:val="en-US"/>
+        </w:rPr>
+        <w:tab/>
+      </w:r>
+      <w:proofErr w:type="spellStart"/>
+      <w:r>
+        <w:rPr>
+          <w:rFonts w:ascii="Courier New" w:hAnsi="Courier New" w:cs="Courier New"/>
+          <w:color w:val="000000"/>
+          <w:lang w:val="en-US"/>
+        </w:rPr>
+        <w:t>check_good.good_id</w:t>
+      </w:r>
+      <w:proofErr w:type="spellEnd"/>
+      <w:r>
+        <w:rPr>
+          <w:rFonts w:ascii="Courier New" w:hAnsi="Courier New" w:cs="Courier New"/>
+          <w:color w:val="000000"/>
+          <w:lang w:val="en-US"/>
+        </w:rPr>
+        <w:t xml:space="preserve"> = </w:t>
+      </w:r>
+      <w:proofErr w:type="spellStart"/>
+      <w:r>
+        <w:rPr>
+          <w:rFonts w:ascii="Courier New" w:hAnsi="Courier New" w:cs="Courier New"/>
+          <w:color w:val="000000"/>
+          <w:lang w:val="en-US"/>
+        </w:rPr>
+        <w:t>good.good_</w:t>
+      </w:r>
+      <w:proofErr w:type="gramStart"/>
+      <w:r>
+        <w:rPr>
+          <w:rFonts w:ascii="Courier New" w:hAnsi="Courier New" w:cs="Courier New"/>
+          <w:color w:val="000000"/>
+          <w:lang w:val="en-US"/>
+        </w:rPr>
+        <w:t>id</w:t>
+      </w:r>
+      <w:proofErr w:type="spellEnd"/>
+      <w:r>
+        <w:rPr>
+          <w:rFonts w:ascii="Courier New" w:hAnsi="Courier New" w:cs="Courier New"/>
+          <w:color w:val="000000"/>
+          <w:lang w:val="en-US"/>
+        </w:rPr>
+        <w:t xml:space="preserve"> ;</w:t>
+      </w:r>
+      <w:proofErr w:type="gramEnd"/>
+    </w:p>
+    <w:p>
+      <w:pPr>
+        <w:autoSpaceDE w:val="0"/>
+        <w:autoSpaceDN w:val="0"/>
+        <w:adjustRightInd w:val="0"/>
+        <w:spacing w:after="0" w:line="240" w:lineRule="auto"/>
+        <w:rPr>
+          <w:rFonts w:ascii="Courier New" w:hAnsi="Courier New" w:cs="Courier New"/>
+          <w:color w:val="000000"/>
+          <w:lang w:val="en-US"/>
+        </w:rPr>
+      </w:pPr>
+      <w:r>
+        <w:rPr>
+          <w:rFonts w:ascii="Courier New" w:hAnsi="Courier New" w:cs="Courier New"/>
+          <w:color w:val="000000"/>
+          <w:lang w:val="en-US"/>
+        </w:rPr>
+        <w:tab/>
+      </w:r>
+      <w:r>
+        <w:rPr>
+          <w:rFonts w:ascii="Courier New" w:hAnsi="Courier New" w:cs="Courier New"/>
+          <w:color w:val="0000FF"/>
+          <w:lang w:val="en-US"/>
+        </w:rPr>
+        <w:t xml:space="preserve">GROUP BY </w:t>
+      </w:r>
+      <w:proofErr w:type="spellStart"/>
+      <w:r>
+        <w:rPr>
+          <w:rFonts w:ascii="Courier New" w:hAnsi="Courier New" w:cs="Courier New"/>
+          <w:color w:val="0000FF"/>
+          <w:lang w:val="en-US"/>
+        </w:rPr>
+        <w:t>check</w:t>
+      </w:r>
+      <w:r>
+        <w:rPr>
+          <w:rFonts w:ascii="Courier New" w:hAnsi="Courier New" w:cs="Courier New"/>
+          <w:color w:val="000000"/>
+          <w:lang w:val="en-US"/>
+        </w:rPr>
+        <w:t>.check_id</w:t>
+      </w:r>
+      <w:proofErr w:type="spellEnd"/>
+    </w:p>
+    <w:p>
+      <w:pPr>
+        <w:autoSpaceDE w:val="0"/>
+        <w:autoSpaceDN w:val="0"/>
+        <w:adjustRightInd w:val="0"/>
+        <w:spacing w:after="0" w:line="240" w:lineRule="auto"/>
+        <w:rPr>
+          <w:rFonts w:ascii="Courier New" w:hAnsi="Courier New" w:cs="Courier New"/>
+          <w:color w:val="000000"/>
+          <w:lang w:val="en-US"/>
+        </w:rPr>
+      </w:pPr>
+    </w:p>
+    <w:p>
+      <w:pPr>
+        <w:autoSpaceDE w:val="0"/>
+        <w:autoSpaceDN w:val="0"/>
+        <w:adjustRightInd w:val="0"/>
+        <w:spacing w:after="0" w:line="240" w:lineRule="auto"/>
+        <w:rPr>
+          <w:rFonts w:ascii="Courier New" w:hAnsi="Courier New" w:cs="Courier New"/>
+          <w:color w:val="000000"/>
+          <w:lang w:val="en-US"/>
+        </w:rPr>
+      </w:pPr>
+      <w:r>
+        <w:rPr>
+          <w:rFonts w:ascii="Courier New" w:hAnsi="Courier New" w:cs="Courier New"/>
+          <w:color w:val="000000"/>
+          <w:lang w:val="en-US"/>
+        </w:rPr>
+        <w:t xml:space="preserve">    </w:t>
+      </w:r>
+      <w:r>
+        <w:rPr>
+          <w:rFonts w:ascii="Courier New" w:hAnsi="Courier New" w:cs="Courier New"/>
+          <w:color w:val="0000FF"/>
+          <w:lang w:val="en-US"/>
+        </w:rPr>
+        <w:t xml:space="preserve">SELECT </w:t>
+      </w:r>
+      <w:proofErr w:type="spellStart"/>
+      <w:r>
+        <w:rPr>
+          <w:rFonts w:ascii="Courier New" w:hAnsi="Courier New" w:cs="Courier New"/>
+          <w:color w:val="000000"/>
+          <w:lang w:val="en-US"/>
+        </w:rPr>
+        <w:t>tmp.check_id</w:t>
+      </w:r>
+      <w:proofErr w:type="spellEnd"/>
+      <w:r>
+        <w:rPr>
+          <w:rFonts w:ascii="Courier New" w:hAnsi="Courier New" w:cs="Courier New"/>
+          <w:color w:val="000000"/>
+          <w:lang w:val="en-US"/>
+        </w:rPr>
+        <w:t xml:space="preserve">, </w:t>
+      </w:r>
+      <w:proofErr w:type="spellStart"/>
+      <w:r>
+        <w:rPr>
+          <w:rFonts w:ascii="Courier New" w:hAnsi="Courier New" w:cs="Courier New"/>
+          <w:color w:val="000000"/>
+          <w:lang w:val="en-US"/>
+        </w:rPr>
+        <w:t>tmp.</w:t>
+      </w:r>
+      <w:r>
+        <w:rPr>
+          <w:rFonts w:ascii="Courier New" w:hAnsi="Courier New" w:cs="Courier New"/>
+          <w:color w:val="0000FF"/>
+          <w:lang w:val="en-US"/>
+        </w:rPr>
+        <w:t>sum</w:t>
+      </w:r>
+      <w:proofErr w:type="spellEnd"/>
+      <w:r>
+        <w:rPr>
+          <w:rFonts w:ascii="Courier New" w:hAnsi="Courier New" w:cs="Courier New"/>
+          <w:color w:val="0000FF"/>
+          <w:lang w:val="en-US"/>
+        </w:rPr>
+        <w:t xml:space="preserve"> FROM </w:t>
+      </w:r>
+      <w:proofErr w:type="spellStart"/>
+      <w:proofErr w:type="gramStart"/>
+      <w:r>
+        <w:rPr>
+          <w:rFonts w:ascii="Courier New" w:hAnsi="Courier New" w:cs="Courier New"/>
+          <w:color w:val="000000"/>
+          <w:lang w:val="en-US"/>
+        </w:rPr>
+        <w:t>tmp</w:t>
+      </w:r>
+      <w:proofErr w:type="spellEnd"/>
+      <w:r>
+        <w:rPr>
+          <w:rFonts w:ascii="Courier New" w:hAnsi="Courier New" w:cs="Courier New"/>
+          <w:color w:val="000000"/>
+          <w:lang w:val="en-US"/>
+        </w:rPr>
+        <w:t xml:space="preserve"> ;</w:t>
+      </w:r>
+      <w:proofErr w:type="gramEnd"/>
+    </w:p>
+    <w:p>
+      <w:pPr>
+        <w:autoSpaceDE w:val="0"/>
+        <w:autoSpaceDN w:val="0"/>
+        <w:adjustRightInd w:val="0"/>
+        <w:spacing w:after="0" w:line="240" w:lineRule="auto"/>
+        <w:rPr>
+          <w:rFonts w:ascii="Courier New" w:hAnsi="Courier New" w:cs="Courier New"/>
+          <w:color w:val="000000"/>
+          <w:lang w:val="en-US"/>
+        </w:rPr>
+      </w:pPr>
+      <w:r>
+        <w:rPr>
+          <w:rFonts w:ascii="Courier New" w:hAnsi="Courier New" w:cs="Courier New"/>
+          <w:color w:val="000000"/>
+          <w:lang w:val="en-US"/>
+        </w:rPr>
+        <w:tab/>
+      </w:r>
+      <w:r>
+        <w:rPr>
+          <w:rFonts w:ascii="Courier New" w:hAnsi="Courier New" w:cs="Courier New"/>
+          <w:color w:val="0000FF"/>
+          <w:lang w:val="en-US"/>
+        </w:rPr>
+        <w:t xml:space="preserve">WHERE </w:t>
+      </w:r>
+      <w:proofErr w:type="spellStart"/>
+      <w:r>
+        <w:rPr>
+          <w:rFonts w:ascii="Courier New" w:hAnsi="Courier New" w:cs="Courier New"/>
+          <w:color w:val="000000"/>
+          <w:lang w:val="en-US"/>
+        </w:rPr>
+        <w:t>tmp.</w:t>
+      </w:r>
+      <w:r>
+        <w:rPr>
+          <w:rFonts w:ascii="Courier New" w:hAnsi="Courier New" w:cs="Courier New"/>
+          <w:color w:val="0000FF"/>
+          <w:lang w:val="en-US"/>
+        </w:rPr>
+        <w:t>sum</w:t>
+      </w:r>
+      <w:proofErr w:type="spellEnd"/>
+      <w:r>
+        <w:rPr>
+          <w:rFonts w:ascii="Courier New" w:hAnsi="Courier New" w:cs="Courier New"/>
+          <w:color w:val="0000FF"/>
+          <w:lang w:val="en-US"/>
+        </w:rPr>
+        <w:t xml:space="preserve"> in </w:t>
+      </w:r>
+      <w:r>
+        <w:rPr>
+          <w:rFonts w:ascii="Courier New" w:hAnsi="Courier New" w:cs="Courier New"/>
+          <w:color w:val="000000"/>
+          <w:lang w:val="en-US"/>
+        </w:rPr>
+        <w:t>(</w:t>
+      </w:r>
+      <w:r>
+        <w:rPr>
+          <w:rFonts w:ascii="Courier New" w:hAnsi="Courier New" w:cs="Courier New"/>
+          <w:color w:val="0000FF"/>
+          <w:lang w:val="en-US"/>
+        </w:rPr>
+        <w:t xml:space="preserve">SELECT </w:t>
+      </w:r>
+      <w:proofErr w:type="gramStart"/>
+      <w:r>
+        <w:rPr>
+          <w:rFonts w:ascii="Courier New" w:hAnsi="Courier New" w:cs="Courier New"/>
+          <w:color w:val="0000FF"/>
+          <w:lang w:val="en-US"/>
+        </w:rPr>
+        <w:t>MAX</w:t>
+      </w:r>
+      <w:r>
+        <w:rPr>
+          <w:rFonts w:ascii="Courier New" w:hAnsi="Courier New" w:cs="Courier New"/>
+          <w:color w:val="000000"/>
+          <w:lang w:val="en-US"/>
+        </w:rPr>
+        <w:t>(</w:t>
+      </w:r>
+      <w:proofErr w:type="spellStart"/>
+      <w:proofErr w:type="gramEnd"/>
+      <w:r>
+        <w:rPr>
+          <w:rFonts w:ascii="Courier New" w:hAnsi="Courier New" w:cs="Courier New"/>
+          <w:color w:val="000000"/>
+          <w:lang w:val="en-US"/>
+        </w:rPr>
+        <w:t>tmp.</w:t>
+      </w:r>
+      <w:r>
+        <w:rPr>
+          <w:rFonts w:ascii="Courier New" w:hAnsi="Courier New" w:cs="Courier New"/>
+          <w:color w:val="0000FF"/>
+          <w:lang w:val="en-US"/>
+        </w:rPr>
+        <w:t>sum</w:t>
+      </w:r>
+      <w:proofErr w:type="spellEnd"/>
+      <w:r>
+        <w:rPr>
+          <w:rFonts w:ascii="Courier New" w:hAnsi="Courier New" w:cs="Courier New"/>
+          <w:color w:val="000000"/>
+          <w:lang w:val="en-US"/>
+        </w:rPr>
+        <w:t xml:space="preserve">) </w:t>
+      </w:r>
+      <w:r>
+        <w:rPr>
+          <w:rFonts w:ascii="Courier New" w:hAnsi="Courier New" w:cs="Courier New"/>
+          <w:color w:val="0000FF"/>
+          <w:lang w:val="en-US"/>
+        </w:rPr>
+        <w:t xml:space="preserve">from </w:t>
+      </w:r>
+      <w:proofErr w:type="spellStart"/>
+      <w:r>
+        <w:rPr>
+          <w:rFonts w:ascii="Courier New" w:hAnsi="Courier New" w:cs="Courier New"/>
+          <w:color w:val="000000"/>
+          <w:lang w:val="en-US"/>
+        </w:rPr>
+        <w:t>tmp</w:t>
+      </w:r>
+      <w:proofErr w:type="spellEnd"/>
+      <w:r>
+        <w:rPr>
+          <w:rFonts w:ascii="Courier New" w:hAnsi="Courier New" w:cs="Courier New"/>
+          <w:color w:val="000000"/>
+          <w:lang w:val="en-US"/>
+        </w:rPr>
+        <w:t>)</w:t>
+      </w:r>
+    </w:p>
+    <w:p>
+      <w:pPr>
+        <w:autoSpaceDE w:val="0"/>
+        <w:autoSpaceDN w:val="0"/>
+        <w:adjustRightInd w:val="0"/>
+        <w:spacing w:after="0" w:line="240" w:lineRule="auto"/>
+        <w:rPr>
+          <w:rFonts w:ascii="Courier New" w:hAnsi="Courier New" w:cs="Courier New"/>
+          <w:color w:val="000000"/>
+          <w:sz w:val="32"/>
+          <w:szCs w:val="32"/>
+          <w:lang w:val="en-US"/>
+        </w:rPr>
+      </w:pPr>
+      <w:r>
+        <w:rPr>
+          <w:lang w:val="en-US"/>
+        </w:rPr>
+        <w:t>5,</w:t>
+      </w:r>
+      <w:r>
+        <w:rPr>
+          <w:rFonts w:ascii="Courier New" w:hAnsi="Courier New" w:cs="Courier New"/>
+          <w:sz w:val="32"/>
+          <w:szCs w:val="32"/>
+          <w:lang w:val="en-US"/>
+        </w:rPr>
+        <w:t xml:space="preserve">    </w:t>
+      </w:r>
+      <w:r>
+        <w:rPr>
+          <w:rFonts w:ascii="Courier New" w:hAnsi="Courier New" w:cs="Courier New"/>
+          <w:color w:val="0000FF"/>
+          <w:sz w:val="32"/>
+          <w:szCs w:val="32"/>
+          <w:lang w:val="en-US"/>
+        </w:rPr>
+        <w:t xml:space="preserve">SELECT </w:t>
+      </w:r>
+      <w:r>
+        <w:rPr>
+          <w:rFonts w:ascii="Courier New" w:hAnsi="Courier New" w:cs="Courier New"/>
+          <w:color w:val="000000"/>
+          <w:sz w:val="32"/>
+          <w:szCs w:val="32"/>
+          <w:lang w:val="en-US"/>
+        </w:rPr>
+        <w:t>cashier.</w:t>
+      </w:r>
+      <w:r>
+        <w:rPr>
+          <w:rFonts w:ascii="Courier New" w:hAnsi="Courier New" w:cs="Courier New"/>
+          <w:color w:val="0000FF"/>
+          <w:sz w:val="32"/>
+          <w:szCs w:val="32"/>
+          <w:lang w:val="en-US"/>
+        </w:rPr>
+        <w:t>name</w:t>
+      </w:r>
+      <w:r>
+        <w:rPr>
+          <w:rFonts w:ascii="Courier New" w:hAnsi="Courier New" w:cs="Courier New"/>
+          <w:color w:val="000000"/>
+          <w:sz w:val="32"/>
+          <w:szCs w:val="32"/>
+          <w:lang w:val="en-US"/>
+        </w:rPr>
+        <w:t xml:space="preserve">, </w:t>
+      </w:r>
+      <w:proofErr w:type="gramStart"/>
+      <w:r>
+        <w:rPr>
+          <w:rFonts w:ascii="Courier New" w:hAnsi="Courier New" w:cs="Courier New"/>
+          <w:color w:val="0000FF"/>
+          <w:sz w:val="32"/>
+          <w:szCs w:val="32"/>
+          <w:lang w:val="en-US"/>
+        </w:rPr>
+        <w:t>SUM</w:t>
+      </w:r>
+      <w:r>
+        <w:rPr>
+          <w:rFonts w:ascii="Courier New" w:hAnsi="Courier New" w:cs="Courier New"/>
+          <w:color w:val="000000"/>
+          <w:sz w:val="32"/>
+          <w:szCs w:val="32"/>
+          <w:lang w:val="en-US"/>
+        </w:rPr>
+        <w:t>(</w:t>
+      </w:r>
+      <w:proofErr w:type="spellStart"/>
+      <w:proofErr w:type="gramEnd"/>
+      <w:r>
+        <w:rPr>
+          <w:rFonts w:ascii="Courier New" w:hAnsi="Courier New" w:cs="Courier New"/>
+          <w:color w:val="000000"/>
+          <w:sz w:val="32"/>
+          <w:szCs w:val="32"/>
+          <w:lang w:val="en-US"/>
+        </w:rPr>
+        <w:t>good.price</w:t>
+      </w:r>
+      <w:proofErr w:type="spellEnd"/>
+      <w:r>
+        <w:rPr>
+          <w:rFonts w:ascii="Courier New" w:hAnsi="Courier New" w:cs="Courier New"/>
+          <w:color w:val="000000"/>
+          <w:sz w:val="32"/>
+          <w:szCs w:val="32"/>
+          <w:lang w:val="en-US"/>
+        </w:rPr>
+        <w:t xml:space="preserve"> * </w:t>
+      </w:r>
+      <w:proofErr w:type="spellStart"/>
+      <w:r>
+        <w:rPr>
+          <w:rFonts w:ascii="Courier New" w:hAnsi="Courier New" w:cs="Courier New"/>
+          <w:color w:val="000000"/>
+          <w:sz w:val="32"/>
+          <w:szCs w:val="32"/>
+          <w:lang w:val="en-US"/>
+        </w:rPr>
+        <w:t>check_good.amount</w:t>
+      </w:r>
+      <w:proofErr w:type="spellEnd"/>
+      <w:r>
+        <w:rPr>
+          <w:rFonts w:ascii="Courier New" w:hAnsi="Courier New" w:cs="Courier New"/>
+          <w:color w:val="000000"/>
+          <w:sz w:val="32"/>
+          <w:szCs w:val="32"/>
+          <w:lang w:val="en-US"/>
+        </w:rPr>
+        <w:t xml:space="preserve">) </w:t>
+      </w:r>
+      <w:r>
+        <w:rPr>
+          <w:rFonts w:ascii="Courier New" w:hAnsi="Courier New" w:cs="Courier New"/>
+          <w:color w:val="0000FF"/>
+          <w:sz w:val="32"/>
+          <w:szCs w:val="32"/>
+          <w:lang w:val="en-US"/>
+        </w:rPr>
+        <w:t xml:space="preserve">as sum into cursor </w:t>
+      </w:r>
+      <w:proofErr w:type="spellStart"/>
+      <w:r>
+        <w:rPr>
+          <w:rFonts w:ascii="Courier New" w:hAnsi="Courier New" w:cs="Courier New"/>
+          <w:color w:val="000000"/>
+          <w:sz w:val="32"/>
+          <w:szCs w:val="32"/>
+          <w:lang w:val="en-US"/>
+        </w:rPr>
+        <w:t>tmp</w:t>
+      </w:r>
+      <w:proofErr w:type="spellEnd"/>
+      <w:r>
+        <w:rPr>
+          <w:rFonts w:ascii="Courier New" w:hAnsi="Courier New" w:cs="Courier New"/>
+          <w:color w:val="000000"/>
+          <w:sz w:val="32"/>
+          <w:szCs w:val="32"/>
+          <w:lang w:val="en-US"/>
+        </w:rPr>
+        <w:t xml:space="preserve">; </w:t>
+      </w:r>
+    </w:p>
+    <w:p>
+      <w:pPr>
+        <w:autoSpaceDE w:val="0"/>
+        <w:autoSpaceDN w:val="0"/>
+        <w:adjustRightInd w:val="0"/>
+        <w:spacing w:after="0" w:line="240" w:lineRule="auto"/>
+        <w:rPr>
+          <w:rFonts w:ascii="Courier New" w:hAnsi="Courier New" w:cs="Courier New"/>
+          <w:color w:val="000000"/>
+          <w:sz w:val="32"/>
+          <w:szCs w:val="32"/>
+          <w:lang w:val="en-US"/>
+        </w:rPr>
+      </w:pPr>
+      <w:r>
+        <w:rPr>
+          <w:rFonts w:ascii="Courier New" w:hAnsi="Courier New" w:cs="Courier New"/>
+          <w:color w:val="000000"/>
+          <w:sz w:val="32"/>
+          <w:szCs w:val="32"/>
+          <w:lang w:val="en-US"/>
+        </w:rPr>
+        <w:t xml:space="preserve">    </w:t>
+      </w:r>
+      <w:r>
+        <w:rPr>
+          <w:rFonts w:ascii="Courier New" w:hAnsi="Courier New" w:cs="Courier New"/>
+          <w:color w:val="0000FF"/>
+          <w:sz w:val="32"/>
+          <w:szCs w:val="32"/>
+          <w:lang w:val="en-US"/>
+        </w:rPr>
+        <w:t xml:space="preserve">FROM </w:t>
+      </w:r>
+      <w:r>
+        <w:rPr>
+          <w:rFonts w:ascii="Courier New" w:hAnsi="Courier New" w:cs="Courier New"/>
+          <w:color w:val="000000"/>
+          <w:sz w:val="32"/>
+          <w:szCs w:val="32"/>
+          <w:lang w:val="en-US"/>
+        </w:rPr>
+        <w:t xml:space="preserve">cashier, </w:t>
+      </w:r>
+      <w:r>
+        <w:rPr>
+          <w:rFonts w:ascii="Courier New" w:hAnsi="Courier New" w:cs="Courier New"/>
+          <w:color w:val="0000FF"/>
+          <w:sz w:val="32"/>
+          <w:szCs w:val="32"/>
+          <w:lang w:val="en-US"/>
+        </w:rPr>
+        <w:t>check</w:t>
+      </w:r>
+      <w:r>
+        <w:rPr>
+          <w:rFonts w:ascii="Courier New" w:hAnsi="Courier New" w:cs="Courier New"/>
+          <w:color w:val="000000"/>
+          <w:sz w:val="32"/>
+          <w:szCs w:val="32"/>
+          <w:lang w:val="en-US"/>
+        </w:rPr>
+        <w:t xml:space="preserve">, </w:t>
+      </w:r>
+      <w:proofErr w:type="spellStart"/>
+      <w:r>
+        <w:rPr>
+          <w:rFonts w:ascii="Courier New" w:hAnsi="Courier New" w:cs="Courier New"/>
+          <w:color w:val="000000"/>
+          <w:sz w:val="32"/>
+          <w:szCs w:val="32"/>
+          <w:lang w:val="en-US"/>
+        </w:rPr>
+        <w:t>check_good</w:t>
+      </w:r>
+      <w:proofErr w:type="spellEnd"/>
+      <w:r>
+        <w:rPr>
+          <w:rFonts w:ascii="Courier New" w:hAnsi="Courier New" w:cs="Courier New"/>
+          <w:color w:val="000000"/>
+          <w:sz w:val="32"/>
+          <w:szCs w:val="32"/>
+          <w:lang w:val="en-US"/>
+        </w:rPr>
+        <w:t xml:space="preserve">, </w:t>
+      </w:r>
+      <w:proofErr w:type="gramStart"/>
+      <w:r>
+        <w:rPr>
+          <w:rFonts w:ascii="Courier New" w:hAnsi="Courier New" w:cs="Courier New"/>
+          <w:color w:val="000000"/>
+          <w:sz w:val="32"/>
+          <w:szCs w:val="32"/>
+          <w:lang w:val="en-US"/>
+        </w:rPr>
+        <w:t>good ;</w:t>
+      </w:r>
+      <w:proofErr w:type="gramEnd"/>
+    </w:p>
+    <w:p>
+      <w:pPr>
+        <w:autoSpaceDE w:val="0"/>
+        <w:autoSpaceDN w:val="0"/>
+        <w:adjustRightInd w:val="0"/>
+        <w:spacing w:after="0" w:line="240" w:lineRule="auto"/>
+        <w:rPr>
+          <w:rFonts w:ascii="Courier New" w:hAnsi="Courier New" w:cs="Courier New"/>
+          <w:color w:val="000000"/>
+          <w:sz w:val="32"/>
+          <w:szCs w:val="32"/>
+          <w:lang w:val="en-US"/>
+        </w:rPr>
+      </w:pPr>
+      <w:r>
+        <w:rPr>
+          <w:rFonts w:ascii="Courier New" w:hAnsi="Courier New" w:cs="Courier New"/>
+          <w:color w:val="000000"/>
+          <w:sz w:val="32"/>
+          <w:szCs w:val="32"/>
+          <w:lang w:val="en-US"/>
+        </w:rPr>
+        <w:tab/>
+      </w:r>
+      <w:r>
+        <w:rPr>
+          <w:rFonts w:ascii="Courier New" w:hAnsi="Courier New" w:cs="Courier New"/>
+          <w:color w:val="0000FF"/>
+          <w:sz w:val="32"/>
+          <w:szCs w:val="32"/>
+          <w:lang w:val="en-US"/>
+        </w:rPr>
+        <w:t xml:space="preserve">WHERE </w:t>
+      </w:r>
+      <w:proofErr w:type="spellStart"/>
+      <w:r>
+        <w:rPr>
+          <w:rFonts w:ascii="Courier New" w:hAnsi="Courier New" w:cs="Courier New"/>
+          <w:color w:val="000000"/>
+          <w:sz w:val="32"/>
+          <w:szCs w:val="32"/>
+          <w:lang w:val="en-US"/>
+        </w:rPr>
+        <w:t>cashier.cashier_id</w:t>
+      </w:r>
+      <w:proofErr w:type="spellEnd"/>
+      <w:r>
+        <w:rPr>
+          <w:rFonts w:ascii="Courier New" w:hAnsi="Courier New" w:cs="Courier New"/>
+          <w:color w:val="000000"/>
+          <w:sz w:val="32"/>
+          <w:szCs w:val="32"/>
+          <w:lang w:val="en-US"/>
+        </w:rPr>
+        <w:t xml:space="preserve"> = </w:t>
+      </w:r>
+      <w:proofErr w:type="spellStart"/>
+      <w:r>
+        <w:rPr>
+          <w:rFonts w:ascii="Courier New" w:hAnsi="Courier New" w:cs="Courier New"/>
+          <w:color w:val="0000FF"/>
+          <w:sz w:val="32"/>
+          <w:szCs w:val="32"/>
+          <w:lang w:val="en-US"/>
+        </w:rPr>
+        <w:t>check</w:t>
+      </w:r>
+      <w:r>
+        <w:rPr>
+          <w:rFonts w:ascii="Courier New" w:hAnsi="Courier New" w:cs="Courier New"/>
+          <w:color w:val="000000"/>
+          <w:sz w:val="32"/>
+          <w:szCs w:val="32"/>
+          <w:lang w:val="en-US"/>
+        </w:rPr>
+        <w:t>.cashier_id</w:t>
+      </w:r>
+      <w:proofErr w:type="spellEnd"/>
+      <w:r>
+        <w:rPr>
+          <w:rFonts w:ascii="Courier New" w:hAnsi="Courier New" w:cs="Courier New"/>
+          <w:color w:val="000000"/>
+          <w:sz w:val="32"/>
+          <w:szCs w:val="32"/>
+          <w:lang w:val="en-US"/>
+        </w:rPr>
+        <w:t xml:space="preserve"> </w:t>
+      </w:r>
+      <w:proofErr w:type="gramStart"/>
+      <w:r>
+        <w:rPr>
+          <w:rFonts w:ascii="Courier New" w:hAnsi="Courier New" w:cs="Courier New"/>
+          <w:color w:val="000000"/>
+          <w:sz w:val="32"/>
+          <w:szCs w:val="32"/>
+          <w:lang w:val="en-US"/>
+        </w:rPr>
+        <w:t>AND ;</w:t>
+      </w:r>
+      <w:proofErr w:type="gramEnd"/>
+    </w:p>
+    <w:p>
+      <w:pPr>
+        <w:autoSpaceDE w:val="0"/>
+        <w:autoSpaceDN w:val="0"/>
+        <w:adjustRightInd w:val="0"/>
+        <w:spacing w:after="0" w:line="240" w:lineRule="auto"/>
+        <w:rPr>
+          <w:rFonts w:ascii="Courier New" w:hAnsi="Courier New" w:cs="Courier New"/>
+          <w:color w:val="000000"/>
+          <w:sz w:val="32"/>
+          <w:szCs w:val="32"/>
+          <w:lang w:val="en-US"/>
+        </w:rPr>
+      </w:pPr>
+      <w:r>
+        <w:rPr>
+          <w:rFonts w:ascii="Courier New" w:hAnsi="Courier New" w:cs="Courier New"/>
+          <w:color w:val="000000"/>
+          <w:sz w:val="32"/>
+          <w:szCs w:val="32"/>
+          <w:lang w:val="en-US"/>
+        </w:rPr>
+        <w:t xml:space="preserve">    </w:t>
+      </w:r>
+      <w:proofErr w:type="spellStart"/>
+      <w:r>
+        <w:rPr>
+          <w:rFonts w:ascii="Courier New" w:hAnsi="Courier New" w:cs="Courier New"/>
+          <w:color w:val="0000FF"/>
+          <w:sz w:val="32"/>
+          <w:szCs w:val="32"/>
+          <w:lang w:val="en-US"/>
+        </w:rPr>
+        <w:t>check</w:t>
+      </w:r>
+      <w:r>
+        <w:rPr>
+          <w:rFonts w:ascii="Courier New" w:hAnsi="Courier New" w:cs="Courier New"/>
+          <w:color w:val="000000"/>
+          <w:sz w:val="32"/>
+          <w:szCs w:val="32"/>
+          <w:lang w:val="en-US"/>
+        </w:rPr>
+        <w:t>.check_id</w:t>
+      </w:r>
+      <w:proofErr w:type="spellEnd"/>
+      <w:r>
+        <w:rPr>
+          <w:rFonts w:ascii="Courier New" w:hAnsi="Courier New" w:cs="Courier New"/>
+          <w:color w:val="000000"/>
+          <w:sz w:val="32"/>
+          <w:szCs w:val="32"/>
+          <w:lang w:val="en-US"/>
+        </w:rPr>
+        <w:t xml:space="preserve"> = </w:t>
+      </w:r>
+      <w:proofErr w:type="spellStart"/>
+      <w:r>
+        <w:rPr>
+          <w:rFonts w:ascii="Courier New" w:hAnsi="Courier New" w:cs="Courier New"/>
+          <w:color w:val="000000"/>
+          <w:sz w:val="32"/>
+          <w:szCs w:val="32"/>
+          <w:lang w:val="en-US"/>
+        </w:rPr>
+        <w:t>check_good.check_id</w:t>
+      </w:r>
+      <w:proofErr w:type="spellEnd"/>
+      <w:r>
+        <w:rPr>
+          <w:rFonts w:ascii="Courier New" w:hAnsi="Courier New" w:cs="Courier New"/>
+          <w:color w:val="000000"/>
+          <w:sz w:val="32"/>
+          <w:szCs w:val="32"/>
+          <w:lang w:val="en-US"/>
+        </w:rPr>
+        <w:t xml:space="preserve"> </w:t>
+      </w:r>
+      <w:proofErr w:type="gramStart"/>
+      <w:r>
+        <w:rPr>
+          <w:rFonts w:ascii="Courier New" w:hAnsi="Courier New" w:cs="Courier New"/>
+          <w:color w:val="000000"/>
+          <w:sz w:val="32"/>
+          <w:szCs w:val="32"/>
+          <w:lang w:val="en-US"/>
+        </w:rPr>
+        <w:t>AND ;</w:t>
+      </w:r>
+      <w:proofErr w:type="gramEnd"/>
+    </w:p>
+    <w:p>
+      <w:pPr>
+        <w:autoSpaceDE w:val="0"/>
+        <w:autoSpaceDN w:val="0"/>
+        <w:adjustRightInd w:val="0"/>
+        <w:spacing w:after="0" w:line="240" w:lineRule="auto"/>
+        <w:rPr>
+          <w:rFonts w:ascii="Courier New" w:hAnsi="Courier New" w:cs="Courier New"/>
+          <w:color w:val="000000"/>
+          <w:sz w:val="32"/>
+          <w:szCs w:val="32"/>
+          <w:lang w:val="en-US"/>
+        </w:rPr>
+      </w:pPr>
+      <w:r>
+        <w:rPr>
+          <w:rFonts w:ascii="Courier New" w:hAnsi="Courier New" w:cs="Courier New"/>
+          <w:color w:val="000000"/>
+          <w:sz w:val="32"/>
+          <w:szCs w:val="32"/>
+          <w:lang w:val="en-US"/>
+        </w:rPr>
+        <w:t xml:space="preserve">    </w:t>
+      </w:r>
+      <w:proofErr w:type="spellStart"/>
+      <w:r>
+        <w:rPr>
+          <w:rFonts w:ascii="Courier New" w:hAnsi="Courier New" w:cs="Courier New"/>
+          <w:color w:val="000000"/>
+          <w:sz w:val="32"/>
+          <w:szCs w:val="32"/>
+          <w:lang w:val="en-US"/>
+        </w:rPr>
+        <w:t>check_good.good_id</w:t>
+      </w:r>
+      <w:proofErr w:type="spellEnd"/>
+      <w:r>
+        <w:rPr>
+          <w:rFonts w:ascii="Courier New" w:hAnsi="Courier New" w:cs="Courier New"/>
+          <w:color w:val="000000"/>
+          <w:sz w:val="32"/>
+          <w:szCs w:val="32"/>
+          <w:lang w:val="en-US"/>
+        </w:rPr>
+        <w:t xml:space="preserve"> = </w:t>
+      </w:r>
+      <w:proofErr w:type="spellStart"/>
+      <w:r>
+        <w:rPr>
+          <w:rFonts w:ascii="Courier New" w:hAnsi="Courier New" w:cs="Courier New"/>
+          <w:color w:val="000000"/>
+          <w:sz w:val="32"/>
+          <w:szCs w:val="32"/>
+          <w:lang w:val="en-US"/>
+        </w:rPr>
+        <w:t>good.good_id</w:t>
+      </w:r>
+      <w:proofErr w:type="spellEnd"/>
+      <w:r>
+        <w:rPr>
+          <w:rFonts w:ascii="Courier New" w:hAnsi="Courier New" w:cs="Courier New"/>
+          <w:color w:val="000000"/>
+          <w:sz w:val="32"/>
+          <w:szCs w:val="32"/>
+          <w:lang w:val="en-US"/>
+        </w:rPr>
+        <w:t xml:space="preserve"> </w:t>
+      </w:r>
+      <w:proofErr w:type="gramStart"/>
+      <w:r>
+        <w:rPr>
+          <w:rFonts w:ascii="Courier New" w:hAnsi="Courier New" w:cs="Courier New"/>
+          <w:color w:val="000000"/>
+          <w:sz w:val="32"/>
+          <w:szCs w:val="32"/>
+          <w:lang w:val="en-US"/>
+        </w:rPr>
+        <w:t>AND ;</w:t>
+      </w:r>
+      <w:proofErr w:type="gramEnd"/>
+    </w:p>
+    <w:p>
+      <w:pPr>
+        <w:autoSpaceDE w:val="0"/>
+        <w:autoSpaceDN w:val="0"/>
+        <w:adjustRightInd w:val="0"/>
+        <w:spacing w:after="0" w:line="240" w:lineRule="auto"/>
+        <w:rPr>
+          <w:rFonts w:ascii="Courier New" w:hAnsi="Courier New" w:cs="Courier New"/>
+          <w:color w:val="000000"/>
+          <w:sz w:val="32"/>
+          <w:szCs w:val="32"/>
+          <w:lang w:val="en-US"/>
+        </w:rPr>
+      </w:pPr>
+      <w:r>
+        <w:rPr>
+          <w:rFonts w:ascii="Courier New" w:hAnsi="Courier New" w:cs="Courier New"/>
+          <w:color w:val="000000"/>
+          <w:sz w:val="32"/>
+          <w:szCs w:val="32"/>
+          <w:lang w:val="en-US"/>
+        </w:rPr>
+        <w:t xml:space="preserve">    </w:t>
+      </w:r>
+      <w:proofErr w:type="gramStart"/>
+      <w:r>
+        <w:rPr>
+          <w:rFonts w:ascii="Courier New" w:hAnsi="Courier New" w:cs="Courier New"/>
+          <w:color w:val="0000FF"/>
+          <w:sz w:val="32"/>
+          <w:szCs w:val="32"/>
+          <w:lang w:val="en-US"/>
+        </w:rPr>
+        <w:t>DTOS</w:t>
+      </w:r>
+      <w:r>
+        <w:rPr>
+          <w:rFonts w:ascii="Courier New" w:hAnsi="Courier New" w:cs="Courier New"/>
+          <w:color w:val="000000"/>
+          <w:sz w:val="32"/>
+          <w:szCs w:val="32"/>
+          <w:lang w:val="en-US"/>
+        </w:rPr>
+        <w:t>(</w:t>
+      </w:r>
+      <w:proofErr w:type="spellStart"/>
+      <w:proofErr w:type="gramEnd"/>
+      <w:r>
+        <w:rPr>
+          <w:rFonts w:ascii="Courier New" w:hAnsi="Courier New" w:cs="Courier New"/>
+          <w:color w:val="0000FF"/>
+          <w:sz w:val="32"/>
+          <w:szCs w:val="32"/>
+          <w:lang w:val="en-US"/>
+        </w:rPr>
+        <w:t>check</w:t>
+      </w:r>
+      <w:r>
+        <w:rPr>
+          <w:rFonts w:ascii="Courier New" w:hAnsi="Courier New" w:cs="Courier New"/>
+          <w:color w:val="000000"/>
+          <w:sz w:val="32"/>
+          <w:szCs w:val="32"/>
+          <w:lang w:val="en-US"/>
+        </w:rPr>
+        <w:t>.date_time</w:t>
+      </w:r>
+      <w:proofErr w:type="spellEnd"/>
+      <w:r>
+        <w:rPr>
+          <w:rFonts w:ascii="Courier New" w:hAnsi="Courier New" w:cs="Courier New"/>
+          <w:color w:val="000000"/>
+          <w:sz w:val="32"/>
+          <w:szCs w:val="32"/>
+          <w:lang w:val="en-US"/>
+        </w:rPr>
+        <w:t>) &gt; "20100101" AND ;</w:t>
+      </w:r>
+    </w:p>
+    <w:p>
+      <w:pPr>
+        <w:autoSpaceDE w:val="0"/>
+        <w:autoSpaceDN w:val="0"/>
+        <w:adjustRightInd w:val="0"/>
+        <w:spacing w:after="0" w:line="240" w:lineRule="auto"/>
+        <w:rPr>
+          <w:rFonts w:ascii="Courier New" w:hAnsi="Courier New" w:cs="Courier New"/>
+          <w:color w:val="000000"/>
+          <w:sz w:val="32"/>
+          <w:szCs w:val="32"/>
+          <w:lang w:val="en-US"/>
+        </w:rPr>
+      </w:pPr>
+      <w:r>
+        <w:rPr>
+          <w:rFonts w:ascii="Courier New" w:hAnsi="Courier New" w:cs="Courier New"/>
+          <w:color w:val="000000"/>
+          <w:sz w:val="32"/>
+          <w:szCs w:val="32"/>
+          <w:lang w:val="en-US"/>
+        </w:rPr>
+        <w:t xml:space="preserve">    </w:t>
+      </w:r>
+      <w:proofErr w:type="gramStart"/>
+      <w:r>
+        <w:rPr>
+          <w:rFonts w:ascii="Courier New" w:hAnsi="Courier New" w:cs="Courier New"/>
+          <w:color w:val="0000FF"/>
+          <w:sz w:val="32"/>
+          <w:szCs w:val="32"/>
+          <w:lang w:val="en-US"/>
+        </w:rPr>
+        <w:t>DTOS</w:t>
+      </w:r>
+      <w:r>
+        <w:rPr>
+          <w:rFonts w:ascii="Courier New" w:hAnsi="Courier New" w:cs="Courier New"/>
+          <w:color w:val="000000"/>
+          <w:sz w:val="32"/>
+          <w:szCs w:val="32"/>
+          <w:lang w:val="en-US"/>
+        </w:rPr>
+        <w:t>(</w:t>
+      </w:r>
+      <w:proofErr w:type="spellStart"/>
+      <w:proofErr w:type="gramEnd"/>
+      <w:r>
+        <w:rPr>
+          <w:rFonts w:ascii="Courier New" w:hAnsi="Courier New" w:cs="Courier New"/>
+          <w:color w:val="0000FF"/>
+          <w:sz w:val="32"/>
+          <w:szCs w:val="32"/>
+          <w:lang w:val="en-US"/>
+        </w:rPr>
+        <w:t>check</w:t>
+      </w:r>
+      <w:r>
+        <w:rPr>
+          <w:rFonts w:ascii="Courier New" w:hAnsi="Courier New" w:cs="Courier New"/>
+          <w:color w:val="000000"/>
+          <w:sz w:val="32"/>
+          <w:szCs w:val="32"/>
+          <w:lang w:val="en-US"/>
+        </w:rPr>
+        <w:t>.date_time</w:t>
+      </w:r>
+      <w:proofErr w:type="spellEnd"/>
+      <w:r>
+        <w:rPr>
+          <w:rFonts w:ascii="Courier New" w:hAnsi="Courier New" w:cs="Courier New"/>
+          <w:color w:val="000000"/>
+          <w:sz w:val="32"/>
+          <w:szCs w:val="32"/>
+          <w:lang w:val="en-US"/>
+        </w:rPr>
+        <w:t>) &lt; "20101201" ;</w:t>
+      </w:r>
+    </w:p>
+    <w:p>
+      <w:pPr>
+        <w:autoSpaceDE w:val="0"/>
+        <w:autoSpaceDN w:val="0"/>
+        <w:adjustRightInd w:val="0"/>
+        <w:spacing w:after="0" w:line="240" w:lineRule="auto"/>
+        <w:rPr>
+          <w:rFonts w:ascii="Courier New" w:hAnsi="Courier New" w:cs="Courier New"/>
+          <w:color w:val="0000FF"/>
+          <w:sz w:val="32"/>
+          <w:szCs w:val="32"/>
+          <w:lang w:val="en-US"/>
+        </w:rPr>
+      </w:pPr>
+      <w:r>
+        <w:rPr>
+          <w:rFonts w:ascii="Courier New" w:hAnsi="Courier New" w:cs="Courier New"/>
+          <w:color w:val="000000"/>
+          <w:sz w:val="32"/>
+          <w:szCs w:val="32"/>
+          <w:lang w:val="en-US"/>
+        </w:rPr>
+        <w:t xml:space="preserve">    </w:t>
+      </w:r>
+      <w:r>
+        <w:rPr>
+          <w:rFonts w:ascii="Courier New" w:hAnsi="Courier New" w:cs="Courier New"/>
+          <w:color w:val="0000FF"/>
+          <w:sz w:val="32"/>
+          <w:szCs w:val="32"/>
+          <w:lang w:val="en-US"/>
+        </w:rPr>
+        <w:t xml:space="preserve">GROUP BY </w:t>
+      </w:r>
+      <w:r>
+        <w:rPr>
+          <w:rFonts w:ascii="Courier New" w:hAnsi="Courier New" w:cs="Courier New"/>
+          <w:color w:val="000000"/>
+          <w:sz w:val="32"/>
+          <w:szCs w:val="32"/>
+          <w:lang w:val="en-US"/>
+        </w:rPr>
+        <w:t>cashier.</w:t>
+      </w:r>
+      <w:r>
+        <w:rPr>
+          <w:rFonts w:ascii="Courier New" w:hAnsi="Courier New" w:cs="Courier New"/>
+          <w:color w:val="0000FF"/>
+          <w:sz w:val="32"/>
+          <w:szCs w:val="32"/>
+          <w:lang w:val="en-US"/>
+        </w:rPr>
+        <w:t>name</w:t>
+      </w:r>
+    </w:p>
+    <w:p>
+      <w:pPr>
+        <w:autoSpaceDE w:val="0"/>
+        <w:autoSpaceDN w:val="0"/>
+        <w:adjustRightInd w:val="0"/>
+        <w:spacing w:after="0" w:line="240" w:lineRule="auto"/>
+        <w:rPr>
+          <w:rFonts w:ascii="Courier New" w:hAnsi="Courier New" w:cs="Courier New"/>
+          <w:color w:val="0000FF"/>
+          <w:sz w:val="32"/>
+          <w:szCs w:val="32"/>
+          <w:lang w:val="en-US"/>
+        </w:rPr>
+      </w:pPr>
+    </w:p>
+    <w:p>
+      <w:pPr>
+        <w:autoSpaceDE w:val="0"/>
+        <w:autoSpaceDN w:val="0"/>
+        <w:adjustRightInd w:val="0"/>
+        <w:spacing w:after="0" w:line="240" w:lineRule="auto"/>
+        <w:rPr>
+          <w:rFonts w:ascii="Courier New" w:hAnsi="Courier New" w:cs="Courier New"/>
+          <w:color w:val="000000"/>
+          <w:sz w:val="32"/>
+          <w:szCs w:val="32"/>
+          <w:lang w:val="en-US"/>
+        </w:rPr>
+      </w:pPr>
+      <w:r>
+        <w:rPr>
+          <w:rFonts w:ascii="Courier New" w:hAnsi="Courier New" w:cs="Courier New"/>
+          <w:color w:val="0000FF"/>
+          <w:sz w:val="32"/>
+          <w:szCs w:val="32"/>
+          <w:lang w:val="en-US"/>
+        </w:rPr>
+        <w:t xml:space="preserve">SELECT </w:t>
+      </w:r>
+      <w:r>
+        <w:rPr>
+          <w:rFonts w:ascii="Courier New" w:hAnsi="Courier New" w:cs="Courier New"/>
+          <w:color w:val="000000"/>
+          <w:sz w:val="32"/>
+          <w:szCs w:val="32"/>
+          <w:lang w:val="en-US"/>
+        </w:rPr>
+        <w:t xml:space="preserve">* </w:t>
+      </w:r>
+      <w:r>
+        <w:rPr>
+          <w:rFonts w:ascii="Courier New" w:hAnsi="Courier New" w:cs="Courier New"/>
+          <w:color w:val="0000FF"/>
+          <w:sz w:val="32"/>
+          <w:szCs w:val="32"/>
+          <w:lang w:val="en-US"/>
+        </w:rPr>
+        <w:t xml:space="preserve">FROM </w:t>
+      </w:r>
+      <w:proofErr w:type="spellStart"/>
+      <w:r>
+        <w:rPr>
+          <w:rFonts w:ascii="Courier New" w:hAnsi="Courier New" w:cs="Courier New"/>
+          <w:color w:val="000000"/>
+          <w:sz w:val="32"/>
+          <w:szCs w:val="32"/>
+          <w:lang w:val="en-US"/>
+        </w:rPr>
+        <w:t>tmp</w:t>
+      </w:r>
+      <w:proofErr w:type="spellEnd"/>
+    </w:p>
+    <w:p>
+      <w:pPr>
+        <w:autoSpaceDE w:val="0"/>
+        <w:autoSpaceDN w:val="0"/>
+        <w:adjustRightInd w:val="0"/>
+        <w:spacing w:after="0" w:line="240" w:lineRule="auto"/>
+        <w:rPr>
+          <w:rFonts w:ascii="Courier New" w:hAnsi="Courier New" w:cs="Courier New"/>
+          <w:color w:val="000000"/>
+          <w:sz w:val="32"/>
+          <w:szCs w:val="32"/>
+          <w:lang w:val="en-US"/>
+        </w:rPr>
+      </w:pPr>
+      <w:r>
+        <w:rPr>
+          <w:rFonts w:ascii="Courier New" w:hAnsi="Courier New" w:cs="Courier New"/>
+          <w:color w:val="0000FF"/>
+          <w:sz w:val="32"/>
+          <w:szCs w:val="32"/>
+          <w:lang w:val="en-US"/>
+        </w:rPr>
+        <w:t xml:space="preserve">SELECT </w:t>
+      </w:r>
+      <w:r>
+        <w:rPr>
+          <w:rFonts w:ascii="Courier New" w:hAnsi="Courier New" w:cs="Courier New"/>
+          <w:color w:val="000000"/>
+          <w:sz w:val="32"/>
+          <w:szCs w:val="32"/>
+          <w:lang w:val="en-US"/>
+        </w:rPr>
+        <w:t>tmp.</w:t>
+      </w:r>
+      <w:r>
+        <w:rPr>
+          <w:rFonts w:ascii="Courier New" w:hAnsi="Courier New" w:cs="Courier New"/>
+          <w:color w:val="0000FF"/>
+          <w:sz w:val="32"/>
+          <w:szCs w:val="32"/>
+          <w:lang w:val="en-US"/>
+        </w:rPr>
+        <w:t>name</w:t>
+      </w:r>
+      <w:r>
+        <w:rPr>
+          <w:rFonts w:ascii="Courier New" w:hAnsi="Courier New" w:cs="Courier New"/>
+          <w:color w:val="000000"/>
+          <w:sz w:val="32"/>
+          <w:szCs w:val="32"/>
+          <w:lang w:val="en-US"/>
+        </w:rPr>
+        <w:t xml:space="preserve">, </w:t>
+      </w:r>
+      <w:proofErr w:type="spellStart"/>
+      <w:r>
+        <w:rPr>
+          <w:rFonts w:ascii="Courier New" w:hAnsi="Courier New" w:cs="Courier New"/>
+          <w:color w:val="000000"/>
+          <w:sz w:val="32"/>
+          <w:szCs w:val="32"/>
+          <w:lang w:val="en-US"/>
+        </w:rPr>
+        <w:t>tmp.</w:t>
+      </w:r>
+      <w:r>
+        <w:rPr>
+          <w:rFonts w:ascii="Courier New" w:hAnsi="Courier New" w:cs="Courier New"/>
+          <w:color w:val="0000FF"/>
+          <w:sz w:val="32"/>
+          <w:szCs w:val="32"/>
+          <w:lang w:val="en-US"/>
+        </w:rPr>
+        <w:t>sum</w:t>
+      </w:r>
+      <w:proofErr w:type="spellEnd"/>
+      <w:r>
+        <w:rPr>
+          <w:rFonts w:ascii="Courier New" w:hAnsi="Courier New" w:cs="Courier New"/>
+          <w:color w:val="0000FF"/>
+          <w:sz w:val="32"/>
+          <w:szCs w:val="32"/>
+          <w:lang w:val="en-US"/>
+        </w:rPr>
+        <w:t xml:space="preserve"> FROM </w:t>
+      </w:r>
+      <w:proofErr w:type="spellStart"/>
+      <w:proofErr w:type="gramStart"/>
+      <w:r>
+        <w:rPr>
+          <w:rFonts w:ascii="Courier New" w:hAnsi="Courier New" w:cs="Courier New"/>
+          <w:color w:val="000000"/>
+          <w:sz w:val="32"/>
+          <w:szCs w:val="32"/>
+          <w:lang w:val="en-US"/>
+        </w:rPr>
+        <w:t>tmp</w:t>
+      </w:r>
+      <w:proofErr w:type="spellEnd"/>
+      <w:r>
+        <w:rPr>
+          <w:rFonts w:ascii="Courier New" w:hAnsi="Courier New" w:cs="Courier New"/>
+          <w:color w:val="000000"/>
+          <w:sz w:val="32"/>
+          <w:szCs w:val="32"/>
+          <w:lang w:val="en-US"/>
+        </w:rPr>
+        <w:t xml:space="preserve"> ;</w:t>
+      </w:r>
+      <w:proofErr w:type="gramEnd"/>
+    </w:p>
+    <w:p>
+      <w:pPr>
+        <w:rPr>
+          <w:rFonts w:ascii="Courier New" w:hAnsi="Courier New" w:cs="Courier New"/>
+          <w:color w:val="000000"/>
+          <w:sz w:val="32"/>
+          <w:szCs w:val="32"/>
+          <w:lang w:val="en-US"/>
+        </w:rPr>
+      </w:pPr>
+      <w:r>
+        <w:rPr>
+          <w:rFonts w:ascii="Courier New" w:hAnsi="Courier New" w:cs="Courier New"/>
+          <w:color w:val="000000"/>
+          <w:sz w:val="32"/>
+          <w:szCs w:val="32"/>
+          <w:lang w:val="en-US"/>
+        </w:rPr>
+        <w:lastRenderedPageBreak/>
+        <w:tab/>
+      </w:r>
+      <w:r>
+        <w:rPr>
+          <w:rFonts w:ascii="Courier New" w:hAnsi="Courier New" w:cs="Courier New"/>
+          <w:color w:val="0000FF"/>
+          <w:sz w:val="32"/>
+          <w:szCs w:val="32"/>
+          <w:lang w:val="en-US"/>
+        </w:rPr>
+        <w:t xml:space="preserve">WHERE </w:t>
+      </w:r>
+      <w:proofErr w:type="spellStart"/>
+      <w:r>
+        <w:rPr>
+          <w:rFonts w:ascii="Courier New" w:hAnsi="Courier New" w:cs="Courier New"/>
+          <w:color w:val="000000"/>
+          <w:sz w:val="32"/>
+          <w:szCs w:val="32"/>
+          <w:lang w:val="en-US"/>
+        </w:rPr>
+        <w:t>tmp.</w:t>
+      </w:r>
+      <w:r>
+        <w:rPr>
+          <w:rFonts w:ascii="Courier New" w:hAnsi="Courier New" w:cs="Courier New"/>
+          <w:color w:val="0000FF"/>
+          <w:sz w:val="32"/>
+          <w:szCs w:val="32"/>
+          <w:lang w:val="en-US"/>
+        </w:rPr>
+        <w:t>sum</w:t>
+      </w:r>
+      <w:proofErr w:type="spellEnd"/>
+      <w:r>
+        <w:rPr>
+          <w:rFonts w:ascii="Courier New" w:hAnsi="Courier New" w:cs="Courier New"/>
+          <w:color w:val="0000FF"/>
+          <w:sz w:val="32"/>
+          <w:szCs w:val="32"/>
+          <w:lang w:val="en-US"/>
+        </w:rPr>
+        <w:t xml:space="preserve"> in </w:t>
+      </w:r>
+      <w:r>
+        <w:rPr>
+          <w:rFonts w:ascii="Courier New" w:hAnsi="Courier New" w:cs="Courier New"/>
+          <w:color w:val="000000"/>
+          <w:sz w:val="32"/>
+          <w:szCs w:val="32"/>
+          <w:lang w:val="en-US"/>
+        </w:rPr>
+        <w:t>(</w:t>
+      </w:r>
+      <w:r>
+        <w:rPr>
+          <w:rFonts w:ascii="Courier New" w:hAnsi="Courier New" w:cs="Courier New"/>
+          <w:color w:val="0000FF"/>
+          <w:sz w:val="32"/>
+          <w:szCs w:val="32"/>
+          <w:lang w:val="en-US"/>
+        </w:rPr>
+        <w:t xml:space="preserve">SELECT </w:t>
+      </w:r>
+      <w:proofErr w:type="gramStart"/>
+      <w:r>
+        <w:rPr>
+          <w:rFonts w:ascii="Courier New" w:hAnsi="Courier New" w:cs="Courier New"/>
+          <w:color w:val="0000FF"/>
+          <w:sz w:val="32"/>
+          <w:szCs w:val="32"/>
+          <w:lang w:val="en-US"/>
+        </w:rPr>
+        <w:t>MAX</w:t>
+      </w:r>
+      <w:r>
+        <w:rPr>
+          <w:rFonts w:ascii="Courier New" w:hAnsi="Courier New" w:cs="Courier New"/>
+          <w:color w:val="000000"/>
+          <w:sz w:val="32"/>
+          <w:szCs w:val="32"/>
+          <w:lang w:val="en-US"/>
+        </w:rPr>
+        <w:t>(</w:t>
+      </w:r>
+      <w:proofErr w:type="spellStart"/>
+      <w:proofErr w:type="gramEnd"/>
+      <w:r>
+        <w:rPr>
+          <w:rFonts w:ascii="Courier New" w:hAnsi="Courier New" w:cs="Courier New"/>
+          <w:color w:val="000000"/>
+          <w:sz w:val="32"/>
+          <w:szCs w:val="32"/>
+          <w:lang w:val="en-US"/>
+        </w:rPr>
+        <w:t>tmp.</w:t>
+      </w:r>
+      <w:r>
+        <w:rPr>
+          <w:rFonts w:ascii="Courier New" w:hAnsi="Courier New" w:cs="Courier New"/>
+          <w:color w:val="0000FF"/>
+          <w:sz w:val="32"/>
+          <w:szCs w:val="32"/>
+          <w:lang w:val="en-US"/>
+        </w:rPr>
+        <w:t>sum</w:t>
+      </w:r>
+      <w:proofErr w:type="spellEnd"/>
+      <w:r>
+        <w:rPr>
+          <w:rFonts w:ascii="Courier New" w:hAnsi="Courier New" w:cs="Courier New"/>
+          <w:color w:val="000000"/>
+          <w:sz w:val="32"/>
+          <w:szCs w:val="32"/>
+          <w:lang w:val="en-US"/>
+        </w:rPr>
+        <w:t xml:space="preserve">) </w:t>
+      </w:r>
+      <w:r>
+        <w:rPr>
+          <w:rFonts w:ascii="Courier New" w:hAnsi="Courier New" w:cs="Courier New"/>
+          <w:color w:val="0000FF"/>
+          <w:sz w:val="32"/>
+          <w:szCs w:val="32"/>
+          <w:lang w:val="en-US"/>
+        </w:rPr>
+        <w:t xml:space="preserve">FROM </w:t>
+      </w:r>
+      <w:proofErr w:type="spellStart"/>
+      <w:r>
+        <w:rPr>
+          <w:rFonts w:ascii="Courier New" w:hAnsi="Courier New" w:cs="Courier New"/>
+          <w:color w:val="000000"/>
+          <w:sz w:val="32"/>
+          <w:szCs w:val="32"/>
+          <w:lang w:val="en-US"/>
+        </w:rPr>
+        <w:t>tmp</w:t>
+      </w:r>
+      <w:proofErr w:type="spellEnd"/>
+      <w:r>
+        <w:rPr>
+          <w:rFonts w:ascii="Courier New" w:hAnsi="Courier New" w:cs="Courier New"/>
+          <w:color w:val="000000"/>
+          <w:sz w:val="32"/>
+          <w:szCs w:val="32"/>
+          <w:lang w:val="en-US"/>
+        </w:rPr>
+        <w:t>)</w:t>
+      </w:r>
+    </w:p>
+    <w:p>
+      <w:pPr>
+        <w:rPr>
+          <w:lang w:val="en-US"/>
+        </w:rPr>
+      </w:pPr>
     </w:p>
     <w:sectPr>
       <w:pgSz w:w="11906" w:h="16838"/>

</xml_diff>